<commit_message>
feat: RP2 report making, JESUS THANK YOU LORD GOD ALMIGHTY KING OF  KINGS AND LORD OF LORDS
</commit_message>
<xml_diff>
--- a/31RP Rozrobka Prykladnyh-program/2/KNT-122_Onyshchenko_Variant-19_PR2.docx
+++ b/31RP Rozrobka Prykladnyh-program/2/KNT-122_Onyshchenko_Variant-19_PR2.docx
@@ -2102,8 +2102,405 @@
         <w:pStyle w:val="P"/>
       </w:pPr>
       <w:r>
-        <w:t>Продаж квитків у кінотеатр з можливістю переглядати фільми, переглядати доступні та зайняті місця для перегляду заданого фільму у відповідній залі, бронювання та звільнення місць.</w:t>
-      </w:r>
+        <w:t xml:space="preserve">1. Обчислити визначений інтеграл </w:t>
+      </w:r>
+    </w:p>
+    <w:p>
+      <w:pPr>
+        <w:pStyle w:val="P"/>
+      </w:pPr>
+      <m:oMathPara>
+        <m:oMath>
+          <m:nary>
+            <m:naryPr>
+              <m:ctrlPr>
+                <w:rPr>
+                  <w:rFonts w:ascii="Cambria Math" w:hAnsi="Cambria Math"/>
+                </w:rPr>
+              </m:ctrlPr>
+            </m:naryPr>
+            <m:sub>
+              <m:f>
+                <m:fPr>
+                  <m:ctrlPr>
+                    <w:rPr>
+                      <w:rFonts w:ascii="Cambria Math" w:hAnsi="Cambria Math"/>
+                    </w:rPr>
+                  </m:ctrlPr>
+                </m:fPr>
+                <m:num>
+                  <m:r>
+                    <m:rPr>
+                      <m:sty m:val="p"/>
+                    </m:rPr>
+                    <w:rPr>
+                      <w:rFonts w:ascii="Cambria Math" w:hAnsi="Cambria Math"/>
+                    </w:rPr>
+                    <m:t>π</m:t>
+                  </m:r>
+                  <m:ctrlPr>
+                    <w:rPr>
+                      <w:rFonts w:ascii="Cambria Math" w:hAnsi="Cambria Math"/>
+                      <w:i/>
+                    </w:rPr>
+                  </m:ctrlPr>
+                </m:num>
+                <m:den>
+                  <m:r>
+                    <w:rPr>
+                      <w:rFonts w:ascii="Cambria Math" w:hAnsi="Cambria Math"/>
+                    </w:rPr>
+                    <m:t>7</m:t>
+                  </m:r>
+                  <m:ctrlPr>
+                    <w:rPr>
+                      <w:rFonts w:ascii="Cambria Math" w:hAnsi="Cambria Math"/>
+                      <w:i/>
+                    </w:rPr>
+                  </m:ctrlPr>
+                </m:den>
+              </m:f>
+              <m:ctrlPr>
+                <w:rPr>
+                  <w:rFonts w:ascii="Cambria Math" w:hAnsi="Cambria Math"/>
+                  <w:i/>
+                </w:rPr>
+              </m:ctrlPr>
+            </m:sub>
+            <m:sup>
+              <m:f>
+                <m:fPr>
+                  <m:ctrlPr>
+                    <w:rPr>
+                      <w:rFonts w:ascii="Cambria Math" w:hAnsi="Cambria Math"/>
+                    </w:rPr>
+                  </m:ctrlPr>
+                </m:fPr>
+                <m:num>
+                  <m:r>
+                    <m:rPr>
+                      <m:sty m:val="p"/>
+                    </m:rPr>
+                    <w:rPr>
+                      <w:rFonts w:ascii="Cambria Math" w:hAnsi="Cambria Math"/>
+                    </w:rPr>
+                    <m:t>π</m:t>
+                  </m:r>
+                  <m:ctrlPr>
+                    <w:rPr>
+                      <w:rFonts w:ascii="Cambria Math" w:hAnsi="Cambria Math"/>
+                      <w:i/>
+                    </w:rPr>
+                  </m:ctrlPr>
+                </m:num>
+                <m:den>
+                  <m:r>
+                    <w:rPr>
+                      <w:rFonts w:ascii="Cambria Math" w:hAnsi="Cambria Math"/>
+                    </w:rPr>
+                    <m:t>4</m:t>
+                  </m:r>
+                  <m:ctrlPr>
+                    <w:rPr>
+                      <w:rFonts w:ascii="Cambria Math" w:hAnsi="Cambria Math"/>
+                      <w:i/>
+                    </w:rPr>
+                  </m:ctrlPr>
+                </m:den>
+              </m:f>
+              <m:ctrlPr>
+                <w:rPr>
+                  <w:rFonts w:ascii="Cambria Math" w:hAnsi="Cambria Math"/>
+                  <w:i/>
+                </w:rPr>
+              </m:ctrlPr>
+            </m:sup>
+            <m:e>
+              <m:f>
+                <m:fPr>
+                  <m:ctrlPr>
+                    <w:rPr>
+                      <w:rFonts w:ascii="Cambria Math" w:hAnsi="Cambria Math"/>
+                    </w:rPr>
+                  </m:ctrlPr>
+                </m:fPr>
+                <m:num>
+                  <m:func>
+                    <m:funcPr>
+                      <m:ctrlPr>
+                        <w:rPr>
+                          <w:rFonts w:ascii="Cambria Math" w:hAnsi="Cambria Math"/>
+                        </w:rPr>
+                      </m:ctrlPr>
+                    </m:funcPr>
+                    <m:fName>
+                      <m:r>
+                        <m:rPr>
+                          <m:sty m:val="p"/>
+                        </m:rPr>
+                        <w:rPr>
+                          <w:rFonts w:ascii="Cambria Math" w:hAnsi="Cambria Math"/>
+                        </w:rPr>
+                        <m:t>cos</m:t>
+                      </m:r>
+                      <m:ctrlPr>
+                        <w:rPr>
+                          <w:rFonts w:ascii="Cambria Math" w:hAnsi="Cambria Math"/>
+                          <w:i/>
+                        </w:rPr>
+                      </m:ctrlPr>
+                    </m:fName>
+                    <m:e>
+                      <m:r>
+                        <w:rPr>
+                          <w:rFonts w:ascii="Cambria Math" w:hAnsi="Cambria Math"/>
+                        </w:rPr>
+                        <m:t>2x</m:t>
+                      </m:r>
+                    </m:e>
+                  </m:func>
+                  <m:r>
+                    <w:rPr>
+                      <w:rFonts w:ascii="Cambria Math" w:hAnsi="Cambria Math"/>
+                    </w:rPr>
+                    <m:t>+</m:t>
+                  </m:r>
+                  <m:func>
+                    <m:funcPr>
+                      <m:ctrlPr>
+                        <w:rPr>
+                          <w:rFonts w:ascii="Cambria Math" w:hAnsi="Cambria Math"/>
+                        </w:rPr>
+                      </m:ctrlPr>
+                    </m:funcPr>
+                    <m:fName>
+                      <m:sSup>
+                        <m:sSupPr>
+                          <m:ctrlPr>
+                            <w:rPr>
+                              <w:rFonts w:ascii="Cambria Math" w:hAnsi="Cambria Math"/>
+                              <w:i/>
+                            </w:rPr>
+                          </m:ctrlPr>
+                        </m:sSupPr>
+                        <m:e>
+                          <m:r>
+                            <m:rPr>
+                              <m:sty m:val="p"/>
+                            </m:rPr>
+                            <w:rPr>
+                              <w:rFonts w:ascii="Cambria Math" w:hAnsi="Cambria Math"/>
+                            </w:rPr>
+                            <m:t>sin</m:t>
+                          </m:r>
+                        </m:e>
+                        <m:sup>
+                          <m:r>
+                            <w:rPr>
+                              <w:rFonts w:ascii="Cambria Math" w:hAnsi="Cambria Math"/>
+                            </w:rPr>
+                            <m:t>2</m:t>
+                          </m:r>
+                          <m:ctrlPr>
+                            <w:rPr>
+                              <w:rFonts w:ascii="Cambria Math" w:hAnsi="Cambria Math"/>
+                            </w:rPr>
+                          </m:ctrlPr>
+                        </m:sup>
+                      </m:sSup>
+                      <m:ctrlPr>
+                        <w:rPr>
+                          <w:rFonts w:ascii="Cambria Math" w:hAnsi="Cambria Math"/>
+                          <w:i/>
+                        </w:rPr>
+                      </m:ctrlPr>
+                    </m:fName>
+                    <m:e>
+                      <m:r>
+                        <w:rPr>
+                          <w:rFonts w:ascii="Cambria Math" w:hAnsi="Cambria Math"/>
+                        </w:rPr>
+                        <m:t>x</m:t>
+                      </m:r>
+                      <m:ctrlPr>
+                        <w:rPr>
+                          <w:rFonts w:ascii="Cambria Math" w:hAnsi="Cambria Math"/>
+                          <w:i/>
+                        </w:rPr>
+                      </m:ctrlPr>
+                    </m:e>
+                  </m:func>
+                  <m:ctrlPr>
+                    <w:rPr>
+                      <w:rFonts w:ascii="Cambria Math" w:hAnsi="Cambria Math"/>
+                      <w:i/>
+                    </w:rPr>
+                  </m:ctrlPr>
+                </m:num>
+                <m:den>
+                  <m:func>
+                    <m:funcPr>
+                      <m:ctrlPr>
+                        <w:rPr>
+                          <w:rFonts w:ascii="Cambria Math" w:hAnsi="Cambria Math"/>
+                        </w:rPr>
+                      </m:ctrlPr>
+                    </m:funcPr>
+                    <m:fName>
+                      <m:r>
+                        <m:rPr>
+                          <m:sty m:val="p"/>
+                        </m:rPr>
+                        <w:rPr>
+                          <w:rFonts w:ascii="Cambria Math" w:hAnsi="Cambria Math"/>
+                        </w:rPr>
+                        <m:t>sin</m:t>
+                      </m:r>
+                      <m:ctrlPr>
+                        <w:rPr>
+                          <w:rFonts w:ascii="Cambria Math" w:hAnsi="Cambria Math"/>
+                          <w:i/>
+                        </w:rPr>
+                      </m:ctrlPr>
+                    </m:fName>
+                    <m:e>
+                      <m:r>
+                        <w:rPr>
+                          <w:rFonts w:ascii="Cambria Math" w:hAnsi="Cambria Math"/>
+                        </w:rPr>
+                        <m:t>3x</m:t>
+                      </m:r>
+                    </m:e>
+                  </m:func>
+                  <m:ctrlPr>
+                    <w:rPr>
+                      <w:rFonts w:ascii="Cambria Math" w:hAnsi="Cambria Math"/>
+                      <w:i/>
+                    </w:rPr>
+                  </m:ctrlPr>
+                </m:den>
+              </m:f>
+              <m:ctrlPr>
+                <w:rPr>
+                  <w:rFonts w:ascii="Cambria Math" w:hAnsi="Cambria Math"/>
+                  <w:i/>
+                </w:rPr>
+              </m:ctrlPr>
+            </m:e>
+          </m:nary>
+        </m:oMath>
+      </m:oMathPara>
+    </w:p>
+    <w:p>
+      <w:pPr>
+        <w:pStyle w:val="P"/>
+      </w:pPr>
+      <w:r>
+        <w:t>2. Побудувати графік фукнції, знайти її мінімум методом Нелдера-Міда з точністю 10</w:t>
+      </w:r>
+    </w:p>
+    <w:p>
+      <w:pPr>
+        <w:pStyle w:val="P"/>
+      </w:pPr>
+      <m:oMathPara>
+        <m:oMath>
+          <m:r>
+            <w:rPr>
+              <w:rFonts w:ascii="Cambria Math" w:hAnsi="Cambria Math"/>
+            </w:rPr>
+            <m:t>f</m:t>
+          </m:r>
+          <m:d>
+            <m:dPr>
+              <m:ctrlPr>
+                <w:rPr>
+                  <w:rFonts w:ascii="Cambria Math" w:hAnsi="Cambria Math"/>
+                  <w:i/>
+                </w:rPr>
+              </m:ctrlPr>
+            </m:dPr>
+            <m:e>
+              <m:r>
+                <w:rPr>
+                  <w:rFonts w:ascii="Cambria Math" w:hAnsi="Cambria Math"/>
+                </w:rPr>
+                <m:t>x,y</m:t>
+              </m:r>
+            </m:e>
+          </m:d>
+          <m:r>
+            <w:rPr>
+              <w:rFonts w:ascii="Cambria Math" w:hAnsi="Cambria Math"/>
+            </w:rPr>
+            <m:t>=</m:t>
+          </m:r>
+          <m:sSup>
+            <m:sSupPr>
+              <m:ctrlPr>
+                <w:rPr>
+                  <w:rFonts w:ascii="Cambria Math" w:hAnsi="Cambria Math"/>
+                  <w:i/>
+                </w:rPr>
+              </m:ctrlPr>
+            </m:sSupPr>
+            <m:e>
+              <m:r>
+                <w:rPr>
+                  <w:rFonts w:ascii="Cambria Math" w:hAnsi="Cambria Math"/>
+                </w:rPr>
+                <m:t>x</m:t>
+              </m:r>
+            </m:e>
+            <m:sup>
+              <m:r>
+                <w:rPr>
+                  <w:rFonts w:ascii="Cambria Math" w:hAnsi="Cambria Math"/>
+                </w:rPr>
+                <m:t>2</m:t>
+              </m:r>
+            </m:sup>
+          </m:sSup>
+          <m:r>
+            <w:rPr>
+              <w:rFonts w:ascii="Cambria Math" w:hAnsi="Cambria Math"/>
+            </w:rPr>
+            <m:t>+</m:t>
+          </m:r>
+          <m:sSup>
+            <m:sSupPr>
+              <m:ctrlPr>
+                <w:rPr>
+                  <w:rFonts w:ascii="Cambria Math" w:hAnsi="Cambria Math"/>
+                  <w:i/>
+                </w:rPr>
+              </m:ctrlPr>
+            </m:sSupPr>
+            <m:e>
+              <m:r>
+                <w:rPr>
+                  <w:rFonts w:ascii="Cambria Math" w:hAnsi="Cambria Math"/>
+                </w:rPr>
+                <m:t>y</m:t>
+              </m:r>
+            </m:e>
+            <m:sup>
+              <m:r>
+                <w:rPr>
+                  <w:rFonts w:ascii="Cambria Math" w:hAnsi="Cambria Math"/>
+                </w:rPr>
+                <m:t>2</m:t>
+              </m:r>
+            </m:sup>
+          </m:sSup>
+          <m:r>
+            <w:rPr>
+              <w:rFonts w:ascii="Cambria Math" w:hAnsi="Cambria Math"/>
+            </w:rPr>
+            <m:t>-4x-y-xy</m:t>
+          </m:r>
+        </m:oMath>
+      </m:oMathPara>
     </w:p>
     <w:p>
       <w:pPr>
@@ -2127,12 +2524,12 @@
       <w:pPr>
         <w:pStyle w:val="H2"/>
       </w:pPr>
-      <w:bookmarkStart w:id="4" w:name="_Toc180046259"/>
-      <w:r>
-        <w:rPr>
-          <w:lang w:val="en-US"/>
-        </w:rPr>
-        <w:t>constants.py</w:t>
+      <w:bookmarkStart w:id="4" w:name="_Toc180046262"/>
+      <w:r>
+        <w:rPr>
+          <w:lang w:val="en-US"/>
+        </w:rPr>
+        <w:t>run.py</w:t>
       </w:r>
       <w:bookmarkEnd w:id="4"/>
     </w:p>
@@ -2143,1871 +2540,790 @@
     </w:p>
     <w:p>
       <w:pPr>
-        <w:pStyle w:val="Code"/>
-      </w:pPr>
-      <w:r>
-        <w:t># всі кольори обрано зі стандартних кольорів tkinter</w:t>
-      </w:r>
-    </w:p>
-    <w:p>
-      <w:pPr>
-        <w:pStyle w:val="Code"/>
-      </w:pPr>
-      <w:r>
-        <w:t>GREEN_BUTTON="lawn green"</w:t>
-      </w:r>
-    </w:p>
-    <w:p>
-      <w:pPr>
-        <w:pStyle w:val="Code"/>
-      </w:pPr>
-      <w:r>
-        <w:t>BLUE_BUTTON="dodger blue"</w:t>
-      </w:r>
-    </w:p>
-    <w:p>
-      <w:pPr>
-        <w:pStyle w:val="Code"/>
-      </w:pPr>
-      <w:r>
-        <w:t># ці кольори незавершені</w:t>
-      </w:r>
-    </w:p>
-    <w:p>
-      <w:pPr>
-        <w:pStyle w:val="Code"/>
-      </w:pPr>
-      <w:r>
-        <w:t># вони мають варіації з номером на кінці</w:t>
-      </w:r>
-    </w:p>
-    <w:p>
-      <w:pPr>
-        <w:pStyle w:val="Code"/>
-      </w:pPr>
-      <w:r>
-        <w:t>COLORS=["AntiqueWhite","LightSteelBlue","khaki"]</w:t>
-      </w:r>
-    </w:p>
-    <w:p>
-      <w:pPr>
-        <w:pStyle w:val="P"/>
-      </w:pPr>
-    </w:p>
-    <w:p>
-      <w:pPr>
-        <w:pStyle w:val="H2"/>
-      </w:pPr>
-      <w:bookmarkStart w:id="5" w:name="_Toc180046260"/>
-      <w:proofErr w:type="gramStart"/>
-      <w:r>
-        <w:rPr>
-          <w:lang w:val="en-US"/>
-        </w:rPr>
-        <w:t>movies.json</w:t>
+        <w:pStyle w:val="P"/>
+        <w:rPr>
+          <w:rFonts w:ascii="Courier New" w:hAnsi="Courier New" w:cs="Cascadia Code"/>
+          <w:sz w:val="21"/>
+          <w:szCs w:val="24"/>
+          <w:lang w:val="en-US"/>
+        </w:rPr>
+      </w:pPr>
+      <w:r>
+        <w:rPr>
+          <w:rFonts w:ascii="Courier New" w:hAnsi="Courier New" w:cs="Cascadia Code"/>
+          <w:sz w:val="21"/>
+          <w:szCs w:val="24"/>
+          <w:lang w:val="en-US"/>
+        </w:rPr>
+        <w:t xml:space="preserve">import numpy as np </w:t>
+      </w:r>
+    </w:p>
+    <w:p>
+      <w:pPr>
+        <w:pStyle w:val="P"/>
+        <w:rPr>
+          <w:rFonts w:ascii="Courier New" w:hAnsi="Courier New" w:cs="Cascadia Code"/>
+          <w:sz w:val="21"/>
+          <w:szCs w:val="24"/>
+          <w:lang w:val="en-US"/>
+        </w:rPr>
+      </w:pPr>
+      <w:r>
+        <w:rPr>
+          <w:rFonts w:ascii="Courier New" w:hAnsi="Courier New" w:cs="Cascadia Code"/>
+          <w:sz w:val="21"/>
+          <w:szCs w:val="24"/>
+          <w:lang w:val="en-US"/>
+        </w:rPr>
+        <w:t xml:space="preserve">import scipy as sp </w:t>
+      </w:r>
+    </w:p>
+    <w:p>
+      <w:pPr>
+        <w:pStyle w:val="P"/>
+        <w:rPr>
+          <w:rFonts w:ascii="Courier New" w:hAnsi="Courier New" w:cs="Cascadia Code"/>
+          <w:sz w:val="21"/>
+          <w:szCs w:val="24"/>
+          <w:lang w:val="en-US"/>
+        </w:rPr>
+      </w:pPr>
+      <w:r>
+        <w:rPr>
+          <w:rFonts w:ascii="Courier New" w:hAnsi="Courier New" w:cs="Cascadia Code"/>
+          <w:sz w:val="21"/>
+          <w:szCs w:val="24"/>
+          <w:lang w:val="en-US"/>
+        </w:rPr>
+        <w:t>from matplotlib import pyplot as plt</w:t>
+      </w:r>
+    </w:p>
+    <w:p>
+      <w:pPr>
+        <w:pStyle w:val="P"/>
+        <w:rPr>
+          <w:rFonts w:ascii="Courier New" w:hAnsi="Courier New" w:cs="Cascadia Code"/>
+          <w:sz w:val="21"/>
+          <w:szCs w:val="24"/>
+          <w:lang w:val="en-US"/>
+        </w:rPr>
+      </w:pPr>
+    </w:p>
+    <w:p>
+      <w:pPr>
+        <w:pStyle w:val="P"/>
+        <w:rPr>
+          <w:rFonts w:ascii="Courier New" w:hAnsi="Courier New" w:cs="Cascadia Code"/>
+          <w:sz w:val="21"/>
+          <w:szCs w:val="24"/>
+          <w:lang w:val="en-US"/>
+        </w:rPr>
+      </w:pPr>
+      <w:r>
+        <w:rPr>
+          <w:rFonts w:ascii="Courier New" w:hAnsi="Courier New" w:cs="Cascadia Code"/>
+          <w:sz w:val="21"/>
+          <w:szCs w:val="24"/>
+          <w:lang w:val="en-US"/>
+        </w:rPr>
+        <w:t>def one():</w:t>
+      </w:r>
+    </w:p>
+    <w:p>
+      <w:pPr>
+        <w:pStyle w:val="P"/>
+        <w:rPr>
+          <w:rFonts w:ascii="Courier New" w:hAnsi="Courier New" w:cs="Cascadia Code"/>
+          <w:sz w:val="21"/>
+          <w:szCs w:val="24"/>
+          <w:lang w:val="en-US"/>
+        </w:rPr>
+      </w:pPr>
+      <w:r>
+        <w:rPr>
+          <w:rFonts w:ascii="Courier New" w:hAnsi="Courier New" w:cs="Cascadia Code"/>
+          <w:sz w:val="21"/>
+          <w:szCs w:val="24"/>
+          <w:lang w:val="en-US"/>
+        </w:rPr>
+        <w:t xml:space="preserve">    ''' </w:t>
+      </w:r>
+    </w:p>
+    <w:p>
+      <w:pPr>
+        <w:pStyle w:val="P"/>
+        <w:rPr>
+          <w:rFonts w:ascii="Courier New" w:hAnsi="Courier New" w:cs="Cascadia Code"/>
+          <w:sz w:val="21"/>
+          <w:szCs w:val="24"/>
+          <w:lang w:val="en-US"/>
+        </w:rPr>
+      </w:pPr>
+      <w:r>
+        <w:rPr>
+          <w:rFonts w:ascii="Courier New" w:hAnsi="Courier New" w:cs="Cascadia Code"/>
+          <w:sz w:val="21"/>
+          <w:szCs w:val="24"/>
+          <w:lang w:val="en-US"/>
+        </w:rPr>
+        <w:t xml:space="preserve">    Обчислити визначений інтеграл</w:t>
+      </w:r>
+    </w:p>
+    <w:p>
+      <w:pPr>
+        <w:pStyle w:val="P"/>
+        <w:rPr>
+          <w:rFonts w:ascii="Courier New" w:hAnsi="Courier New" w:cs="Cascadia Code"/>
+          <w:sz w:val="21"/>
+          <w:szCs w:val="24"/>
+          <w:lang w:val="en-US"/>
+        </w:rPr>
+      </w:pPr>
+      <w:r>
+        <w:rPr>
+          <w:rFonts w:ascii="Courier New" w:hAnsi="Courier New" w:cs="Cascadia Code"/>
+          <w:sz w:val="21"/>
+          <w:szCs w:val="24"/>
+          <w:lang w:val="en-US"/>
+        </w:rPr>
+        <w:t xml:space="preserve">    '''</w:t>
+      </w:r>
+    </w:p>
+    <w:p>
+      <w:pPr>
+        <w:pStyle w:val="P"/>
+        <w:rPr>
+          <w:rFonts w:ascii="Courier New" w:hAnsi="Courier New" w:cs="Cascadia Code"/>
+          <w:sz w:val="21"/>
+          <w:szCs w:val="24"/>
+          <w:lang w:val="en-US"/>
+        </w:rPr>
+      </w:pPr>
+      <w:r>
+        <w:rPr>
+          <w:rFonts w:ascii="Courier New" w:hAnsi="Courier New" w:cs="Cascadia Code"/>
+          <w:sz w:val="21"/>
+          <w:szCs w:val="24"/>
+          <w:lang w:val="en-US"/>
+        </w:rPr>
+        <w:t xml:space="preserve">    PI=np.pi</w:t>
+      </w:r>
+    </w:p>
+    <w:p>
+      <w:pPr>
+        <w:pStyle w:val="P"/>
+        <w:rPr>
+          <w:rFonts w:ascii="Courier New" w:hAnsi="Courier New" w:cs="Cascadia Code"/>
+          <w:sz w:val="21"/>
+          <w:szCs w:val="24"/>
+          <w:lang w:val="en-US"/>
+        </w:rPr>
+      </w:pPr>
+      <w:r>
+        <w:rPr>
+          <w:rFonts w:ascii="Courier New" w:hAnsi="Courier New" w:cs="Cascadia Code"/>
+          <w:sz w:val="21"/>
+          <w:szCs w:val="24"/>
+          <w:lang w:val="en-US"/>
+        </w:rPr>
+        <w:t xml:space="preserve">    bounds={</w:t>
+      </w:r>
+    </w:p>
+    <w:p>
+      <w:pPr>
+        <w:pStyle w:val="P"/>
+        <w:rPr>
+          <w:rFonts w:ascii="Courier New" w:hAnsi="Courier New" w:cs="Cascadia Code"/>
+          <w:sz w:val="21"/>
+          <w:szCs w:val="24"/>
+          <w:lang w:val="en-US"/>
+        </w:rPr>
+      </w:pPr>
+      <w:r>
+        <w:rPr>
+          <w:rFonts w:ascii="Courier New" w:hAnsi="Courier New" w:cs="Cascadia Code"/>
+          <w:sz w:val="21"/>
+          <w:szCs w:val="24"/>
+          <w:lang w:val="en-US"/>
+        </w:rPr>
+        <w:t xml:space="preserve">        'lower':PI/4,</w:t>
+      </w:r>
+    </w:p>
+    <w:p>
+      <w:pPr>
+        <w:pStyle w:val="P"/>
+        <w:rPr>
+          <w:rFonts w:ascii="Courier New" w:hAnsi="Courier New" w:cs="Cascadia Code"/>
+          <w:sz w:val="21"/>
+          <w:szCs w:val="24"/>
+          <w:lang w:val="en-US"/>
+        </w:rPr>
+      </w:pPr>
+      <w:r>
+        <w:rPr>
+          <w:rFonts w:ascii="Courier New" w:hAnsi="Courier New" w:cs="Cascadia Code"/>
+          <w:sz w:val="21"/>
+          <w:szCs w:val="24"/>
+          <w:lang w:val="en-US"/>
+        </w:rPr>
+        <w:t xml:space="preserve">        'upper':PI/7</w:t>
+      </w:r>
+    </w:p>
+    <w:p>
+      <w:pPr>
+        <w:pStyle w:val="P"/>
+        <w:rPr>
+          <w:rFonts w:ascii="Courier New" w:hAnsi="Courier New" w:cs="Cascadia Code"/>
+          <w:sz w:val="21"/>
+          <w:szCs w:val="24"/>
+          <w:lang w:val="en-US"/>
+        </w:rPr>
+      </w:pPr>
+      <w:r>
+        <w:rPr>
+          <w:rFonts w:ascii="Courier New" w:hAnsi="Courier New" w:cs="Cascadia Code"/>
+          <w:sz w:val="21"/>
+          <w:szCs w:val="24"/>
+          <w:lang w:val="en-US"/>
+        </w:rPr>
+        <w:t xml:space="preserve">    }</w:t>
+      </w:r>
+    </w:p>
+    <w:p>
+      <w:pPr>
+        <w:pStyle w:val="P"/>
+        <w:rPr>
+          <w:rFonts w:ascii="Courier New" w:hAnsi="Courier New" w:cs="Cascadia Code"/>
+          <w:sz w:val="21"/>
+          <w:szCs w:val="24"/>
+          <w:lang w:val="en-US"/>
+        </w:rPr>
+      </w:pPr>
+      <w:r>
+        <w:rPr>
+          <w:rFonts w:ascii="Courier New" w:hAnsi="Courier New" w:cs="Cascadia Code"/>
+          <w:sz w:val="21"/>
+          <w:szCs w:val="24"/>
+          <w:lang w:val="en-US"/>
+        </w:rPr>
+        <w:lastRenderedPageBreak/>
+        <w:t xml:space="preserve">    target_function=lambda x:(np.cos(2*x)+np.sin(x)**2)/np.sin(3*x)</w:t>
+      </w:r>
+    </w:p>
+    <w:p>
+      <w:pPr>
+        <w:pStyle w:val="P"/>
+        <w:rPr>
+          <w:rFonts w:ascii="Courier New" w:hAnsi="Courier New" w:cs="Cascadia Code"/>
+          <w:sz w:val="21"/>
+          <w:szCs w:val="24"/>
+          <w:lang w:val="en-US"/>
+        </w:rPr>
+      </w:pPr>
+      <w:r>
+        <w:rPr>
+          <w:rFonts w:ascii="Courier New" w:hAnsi="Courier New" w:cs="Cascadia Code"/>
+          <w:sz w:val="21"/>
+          <w:szCs w:val="24"/>
+          <w:lang w:val="en-US"/>
+        </w:rPr>
+        <w:t xml:space="preserve">    solution=sp.integrate.quad(target_function,bounds['lower'],bounds['upper'])</w:t>
+      </w:r>
+    </w:p>
+    <w:p>
+      <w:pPr>
+        <w:pStyle w:val="P"/>
+        <w:rPr>
+          <w:rFonts w:ascii="Courier New" w:hAnsi="Courier New" w:cs="Cascadia Code"/>
+          <w:sz w:val="21"/>
+          <w:szCs w:val="24"/>
+          <w:lang w:val="en-US"/>
+        </w:rPr>
+      </w:pPr>
+      <w:r>
+        <w:rPr>
+          <w:rFonts w:ascii="Courier New" w:hAnsi="Courier New" w:cs="Cascadia Code"/>
+          <w:sz w:val="21"/>
+          <w:szCs w:val="24"/>
+          <w:lang w:val="en-US"/>
+        </w:rPr>
+        <w:t xml:space="preserve">    print(solution)</w:t>
+      </w:r>
+    </w:p>
+    <w:p>
+      <w:pPr>
+        <w:pStyle w:val="P"/>
+        <w:rPr>
+          <w:rFonts w:ascii="Courier New" w:hAnsi="Courier New" w:cs="Cascadia Code"/>
+          <w:sz w:val="21"/>
+          <w:szCs w:val="24"/>
+          <w:lang w:val="en-US"/>
+        </w:rPr>
+      </w:pPr>
+      <w:r>
+        <w:rPr>
+          <w:rFonts w:ascii="Courier New" w:hAnsi="Courier New" w:cs="Cascadia Code"/>
+          <w:sz w:val="21"/>
+          <w:szCs w:val="24"/>
+          <w:lang w:val="en-US"/>
+        </w:rPr>
+        <w:t>def two():</w:t>
+      </w:r>
+    </w:p>
+    <w:p>
+      <w:pPr>
+        <w:pStyle w:val="P"/>
+        <w:rPr>
+          <w:rFonts w:ascii="Courier New" w:hAnsi="Courier New" w:cs="Cascadia Code"/>
+          <w:sz w:val="21"/>
+          <w:szCs w:val="24"/>
+          <w:lang w:val="en-US"/>
+        </w:rPr>
+      </w:pPr>
+      <w:r>
+        <w:rPr>
+          <w:rFonts w:ascii="Courier New" w:hAnsi="Courier New" w:cs="Cascadia Code"/>
+          <w:sz w:val="21"/>
+          <w:szCs w:val="24"/>
+          <w:lang w:val="en-US"/>
+        </w:rPr>
+        <w:t xml:space="preserve">    ''' </w:t>
+      </w:r>
+    </w:p>
+    <w:p>
+      <w:pPr>
+        <w:pStyle w:val="P"/>
+        <w:rPr>
+          <w:rFonts w:ascii="Courier New" w:hAnsi="Courier New" w:cs="Cascadia Code"/>
+          <w:sz w:val="21"/>
+          <w:szCs w:val="24"/>
+          <w:lang w:val="en-US"/>
+        </w:rPr>
+      </w:pPr>
+      <w:r>
+        <w:rPr>
+          <w:rFonts w:ascii="Courier New" w:hAnsi="Courier New" w:cs="Cascadia Code"/>
+          <w:sz w:val="21"/>
+          <w:szCs w:val="24"/>
+          <w:lang w:val="en-US"/>
+        </w:rPr>
+        <w:t xml:space="preserve">    Побудувати графік функції</w:t>
+      </w:r>
+    </w:p>
+    <w:p>
+      <w:pPr>
+        <w:pStyle w:val="P"/>
+        <w:rPr>
+          <w:rFonts w:ascii="Courier New" w:hAnsi="Courier New" w:cs="Cascadia Code"/>
+          <w:sz w:val="21"/>
+          <w:szCs w:val="24"/>
+          <w:lang w:val="en-US"/>
+        </w:rPr>
+      </w:pPr>
+      <w:r>
+        <w:rPr>
+          <w:rFonts w:ascii="Courier New" w:hAnsi="Courier New" w:cs="Cascadia Code"/>
+          <w:sz w:val="21"/>
+          <w:szCs w:val="24"/>
+          <w:lang w:val="en-US"/>
+        </w:rPr>
+        <w:t xml:space="preserve">    Знайти її мінімум методом Нелдера-Міда: точність 10</w:t>
+      </w:r>
+    </w:p>
+    <w:p>
+      <w:pPr>
+        <w:pStyle w:val="P"/>
+        <w:rPr>
+          <w:rFonts w:ascii="Courier New" w:hAnsi="Courier New" w:cs="Cascadia Code"/>
+          <w:sz w:val="21"/>
+          <w:szCs w:val="24"/>
+          <w:lang w:val="en-US"/>
+        </w:rPr>
+      </w:pPr>
+      <w:r>
+        <w:rPr>
+          <w:rFonts w:ascii="Courier New" w:hAnsi="Courier New" w:cs="Cascadia Code"/>
+          <w:sz w:val="21"/>
+          <w:szCs w:val="24"/>
+          <w:lang w:val="en-US"/>
+        </w:rPr>
+        <w:t xml:space="preserve">    '''</w:t>
+      </w:r>
+    </w:p>
+    <w:p>
+      <w:pPr>
+        <w:pStyle w:val="P"/>
+        <w:rPr>
+          <w:rFonts w:ascii="Courier New" w:hAnsi="Courier New" w:cs="Cascadia Code"/>
+          <w:sz w:val="21"/>
+          <w:szCs w:val="24"/>
+          <w:lang w:val="en-US"/>
+        </w:rPr>
+      </w:pPr>
+      <w:r>
+        <w:rPr>
+          <w:rFonts w:ascii="Courier New" w:hAnsi="Courier New" w:cs="Cascadia Code"/>
+          <w:sz w:val="21"/>
+          <w:szCs w:val="24"/>
+          <w:lang w:val="en-US"/>
+        </w:rPr>
+        <w:t xml:space="preserve">    target_function=lambda x,y:x**2+y**2-4*x-y-x*y</w:t>
+      </w:r>
+    </w:p>
+    <w:p>
+      <w:pPr>
+        <w:pStyle w:val="P"/>
+        <w:rPr>
+          <w:rFonts w:ascii="Courier New" w:hAnsi="Courier New" w:cs="Cascadia Code"/>
+          <w:sz w:val="21"/>
+          <w:szCs w:val="24"/>
+          <w:lang w:val="en-US"/>
+        </w:rPr>
+      </w:pPr>
+      <w:r>
+        <w:rPr>
+          <w:rFonts w:ascii="Courier New" w:hAnsi="Courier New" w:cs="Cascadia Code"/>
+          <w:sz w:val="21"/>
+          <w:szCs w:val="24"/>
+          <w:lang w:val="en-US"/>
+        </w:rPr>
+        <w:t xml:space="preserve">    b=np.arange(-3,3,0.1)</w:t>
+      </w:r>
+    </w:p>
+    <w:p>
+      <w:pPr>
+        <w:pStyle w:val="P"/>
+        <w:rPr>
+          <w:rFonts w:ascii="Courier New" w:hAnsi="Courier New" w:cs="Cascadia Code"/>
+          <w:sz w:val="21"/>
+          <w:szCs w:val="24"/>
+          <w:lang w:val="en-US"/>
+        </w:rPr>
+      </w:pPr>
+      <w:r>
+        <w:rPr>
+          <w:rFonts w:ascii="Courier New" w:hAnsi="Courier New" w:cs="Cascadia Code"/>
+          <w:sz w:val="21"/>
+          <w:szCs w:val="24"/>
+          <w:lang w:val="en-US"/>
+        </w:rPr>
+        <w:t xml:space="preserve">    d=np.arange(-3,3,0.1)</w:t>
+      </w:r>
+    </w:p>
+    <w:p>
+      <w:pPr>
+        <w:pStyle w:val="P"/>
+        <w:rPr>
+          <w:rFonts w:ascii="Courier New" w:hAnsi="Courier New" w:cs="Cascadia Code"/>
+          <w:sz w:val="21"/>
+          <w:szCs w:val="24"/>
+          <w:lang w:val="en-US"/>
+        </w:rPr>
+      </w:pPr>
+      <w:r>
+        <w:rPr>
+          <w:rFonts w:ascii="Courier New" w:hAnsi="Courier New" w:cs="Cascadia Code"/>
+          <w:sz w:val="21"/>
+          <w:szCs w:val="24"/>
+          <w:lang w:val="en-US"/>
+        </w:rPr>
+        <w:t xml:space="preserve">    nu=np.zeros((b.size,d.size))</w:t>
+      </w:r>
+    </w:p>
+    <w:p>
+      <w:pPr>
+        <w:pStyle w:val="P"/>
+        <w:rPr>
+          <w:rFonts w:ascii="Courier New" w:hAnsi="Courier New" w:cs="Cascadia Code"/>
+          <w:sz w:val="21"/>
+          <w:szCs w:val="24"/>
+          <w:lang w:val="en-US"/>
+        </w:rPr>
+      </w:pPr>
+      <w:r>
+        <w:rPr>
+          <w:rFonts w:ascii="Courier New" w:hAnsi="Courier New" w:cs="Cascadia Code"/>
+          <w:sz w:val="21"/>
+          <w:szCs w:val="24"/>
+          <w:lang w:val="en-US"/>
+        </w:rPr>
+        <w:t xml:space="preserve">    counter_y=0</w:t>
+      </w:r>
+    </w:p>
+    <w:p>
+      <w:pPr>
+        <w:pStyle w:val="P"/>
+        <w:rPr>
+          <w:rFonts w:ascii="Courier New" w:hAnsi="Courier New" w:cs="Cascadia Code"/>
+          <w:sz w:val="21"/>
+          <w:szCs w:val="24"/>
+          <w:lang w:val="en-US"/>
+        </w:rPr>
+      </w:pPr>
+      <w:r>
+        <w:rPr>
+          <w:rFonts w:ascii="Courier New" w:hAnsi="Courier New" w:cs="Cascadia Code"/>
+          <w:sz w:val="21"/>
+          <w:szCs w:val="24"/>
+          <w:lang w:val="en-US"/>
+        </w:rPr>
+        <w:t xml:space="preserve">    for deta in d:</w:t>
+      </w:r>
+    </w:p>
+    <w:p>
+      <w:pPr>
+        <w:pStyle w:val="P"/>
+        <w:rPr>
+          <w:rFonts w:ascii="Courier New" w:hAnsi="Courier New" w:cs="Cascadia Code"/>
+          <w:sz w:val="21"/>
+          <w:szCs w:val="24"/>
+          <w:lang w:val="en-US"/>
+        </w:rPr>
+      </w:pPr>
+      <w:r>
+        <w:rPr>
+          <w:rFonts w:ascii="Courier New" w:hAnsi="Courier New" w:cs="Cascadia Code"/>
+          <w:sz w:val="21"/>
+          <w:szCs w:val="24"/>
+          <w:lang w:val="en-US"/>
+        </w:rPr>
+        <w:t xml:space="preserve">        counter_x=0</w:t>
+      </w:r>
+    </w:p>
+    <w:p>
+      <w:pPr>
+        <w:pStyle w:val="P"/>
+        <w:rPr>
+          <w:rFonts w:ascii="Courier New" w:hAnsi="Courier New" w:cs="Cascadia Code"/>
+          <w:sz w:val="21"/>
+          <w:szCs w:val="24"/>
+          <w:lang w:val="en-US"/>
+        </w:rPr>
+      </w:pPr>
+      <w:r>
+        <w:rPr>
+          <w:rFonts w:ascii="Courier New" w:hAnsi="Courier New" w:cs="Cascadia Code"/>
+          <w:sz w:val="21"/>
+          <w:szCs w:val="24"/>
+          <w:lang w:val="en-US"/>
+        </w:rPr>
+        <w:t xml:space="preserve">        for beta in b:</w:t>
+      </w:r>
+    </w:p>
+    <w:p>
+      <w:pPr>
+        <w:pStyle w:val="P"/>
+        <w:rPr>
+          <w:rFonts w:ascii="Courier New" w:hAnsi="Courier New" w:cs="Cascadia Code"/>
+          <w:sz w:val="21"/>
+          <w:szCs w:val="24"/>
+          <w:lang w:val="en-US"/>
+        </w:rPr>
+      </w:pPr>
+      <w:r>
+        <w:rPr>
+          <w:rFonts w:ascii="Courier New" w:hAnsi="Courier New" w:cs="Cascadia Code"/>
+          <w:sz w:val="21"/>
+          <w:szCs w:val="24"/>
+          <w:lang w:val="en-US"/>
+        </w:rPr>
+        <w:t xml:space="preserve">            nu[counter_x,counter_y]=np.sqrt(1+(2*deta*beta)**2)/np.sqrt((1-beta**2)**2)+(2*deta*beta)**2</w:t>
+      </w:r>
+    </w:p>
+    <w:p>
+      <w:pPr>
+        <w:pStyle w:val="P"/>
+        <w:rPr>
+          <w:rFonts w:ascii="Courier New" w:hAnsi="Courier New" w:cs="Cascadia Code"/>
+          <w:sz w:val="21"/>
+          <w:szCs w:val="24"/>
+          <w:lang w:val="en-US"/>
+        </w:rPr>
+      </w:pPr>
+      <w:r>
+        <w:rPr>
+          <w:rFonts w:ascii="Courier New" w:hAnsi="Courier New" w:cs="Cascadia Code"/>
+          <w:sz w:val="21"/>
+          <w:szCs w:val="24"/>
+          <w:lang w:val="en-US"/>
+        </w:rPr>
+        <w:t xml:space="preserve">            counter_x+=1</w:t>
+      </w:r>
+    </w:p>
+    <w:p>
+      <w:pPr>
+        <w:pStyle w:val="P"/>
+        <w:rPr>
+          <w:rFonts w:ascii="Courier New" w:hAnsi="Courier New" w:cs="Cascadia Code"/>
+          <w:sz w:val="21"/>
+          <w:szCs w:val="24"/>
+          <w:lang w:val="en-US"/>
+        </w:rPr>
+      </w:pPr>
+      <w:r>
+        <w:rPr>
+          <w:rFonts w:ascii="Courier New" w:hAnsi="Courier New" w:cs="Cascadia Code"/>
+          <w:sz w:val="21"/>
+          <w:szCs w:val="24"/>
+          <w:lang w:val="en-US"/>
+        </w:rPr>
+        <w:t xml:space="preserve">        counter_y+=1</w:t>
+      </w:r>
+    </w:p>
+    <w:p>
+      <w:pPr>
+        <w:pStyle w:val="P"/>
+        <w:rPr>
+          <w:rFonts w:ascii="Courier New" w:hAnsi="Courier New" w:cs="Cascadia Code"/>
+          <w:sz w:val="21"/>
+          <w:szCs w:val="24"/>
+          <w:lang w:val="en-US"/>
+        </w:rPr>
+      </w:pPr>
+      <w:r>
+        <w:rPr>
+          <w:rFonts w:ascii="Courier New" w:hAnsi="Courier New" w:cs="Cascadia Code"/>
+          <w:sz w:val="21"/>
+          <w:szCs w:val="24"/>
+          <w:lang w:val="en-US"/>
+        </w:rPr>
+        <w:t xml:space="preserve">    B,D=np.meshgrid(d,b)</w:t>
+      </w:r>
+    </w:p>
+    <w:p>
+      <w:pPr>
+        <w:pStyle w:val="P"/>
+        <w:rPr>
+          <w:rFonts w:ascii="Courier New" w:hAnsi="Courier New" w:cs="Cascadia Code"/>
+          <w:sz w:val="21"/>
+          <w:szCs w:val="24"/>
+          <w:lang w:val="en-US"/>
+        </w:rPr>
+      </w:pPr>
+      <w:r>
+        <w:rPr>
+          <w:rFonts w:ascii="Courier New" w:hAnsi="Courier New" w:cs="Cascadia Code"/>
+          <w:sz w:val="21"/>
+          <w:szCs w:val="24"/>
+          <w:lang w:val="en-US"/>
+        </w:rPr>
+        <w:t xml:space="preserve">    fig=plt.figure()</w:t>
+      </w:r>
+    </w:p>
+    <w:p>
+      <w:pPr>
+        <w:pStyle w:val="P"/>
+        <w:rPr>
+          <w:rFonts w:ascii="Courier New" w:hAnsi="Courier New" w:cs="Cascadia Code"/>
+          <w:sz w:val="21"/>
+          <w:szCs w:val="24"/>
+          <w:lang w:val="en-US"/>
+        </w:rPr>
+      </w:pPr>
+      <w:r>
+        <w:rPr>
+          <w:rFonts w:ascii="Courier New" w:hAnsi="Courier New" w:cs="Cascadia Code"/>
+          <w:sz w:val="21"/>
+          <w:szCs w:val="24"/>
+          <w:lang w:val="en-US"/>
+        </w:rPr>
+        <w:t xml:space="preserve">    ax=fig.add_subplot(333,projection='3d')</w:t>
+      </w:r>
+    </w:p>
+    <w:p>
+      <w:pPr>
+        <w:pStyle w:val="P"/>
+        <w:rPr>
+          <w:rFonts w:ascii="Courier New" w:hAnsi="Courier New" w:cs="Cascadia Code"/>
+          <w:sz w:val="21"/>
+          <w:szCs w:val="24"/>
+          <w:lang w:val="en-US"/>
+        </w:rPr>
+      </w:pPr>
+      <w:r>
+        <w:rPr>
+          <w:rFonts w:ascii="Courier New" w:hAnsi="Courier New" w:cs="Cascadia Code"/>
+          <w:sz w:val="21"/>
+          <w:szCs w:val="24"/>
+          <w:lang w:val="en-US"/>
+        </w:rPr>
+        <w:t xml:space="preserve">    ax.plot_surface(B,D,nu)</w:t>
+      </w:r>
+    </w:p>
+    <w:p>
+      <w:pPr>
+        <w:pStyle w:val="P"/>
+        <w:rPr>
+          <w:rFonts w:ascii="Courier New" w:hAnsi="Courier New" w:cs="Cascadia Code"/>
+          <w:sz w:val="21"/>
+          <w:szCs w:val="24"/>
+          <w:lang w:val="en-US"/>
+        </w:rPr>
+      </w:pPr>
+      <w:r>
+        <w:rPr>
+          <w:rFonts w:ascii="Courier New" w:hAnsi="Courier New" w:cs="Cascadia Code"/>
+          <w:sz w:val="21"/>
+          <w:szCs w:val="24"/>
+          <w:lang w:val="en-US"/>
+        </w:rPr>
+        <w:t>one()</w:t>
+      </w:r>
+    </w:p>
+    <w:p>
+      <w:pPr>
+        <w:pStyle w:val="P"/>
+        <w:rPr>
+          <w:rFonts w:ascii="Courier New" w:hAnsi="Courier New" w:cs="Cascadia Code"/>
+          <w:sz w:val="21"/>
+          <w:szCs w:val="24"/>
+        </w:rPr>
+      </w:pPr>
+      <w:r>
+        <w:rPr>
+          <w:rFonts w:ascii="Courier New" w:hAnsi="Courier New" w:cs="Cascadia Code"/>
+          <w:sz w:val="21"/>
+          <w:szCs w:val="24"/>
+          <w:lang w:val="en-US"/>
+        </w:rPr>
+        <w:t>two()</w:t>
+      </w:r>
+    </w:p>
+    <w:p>
+      <w:pPr>
+        <w:pStyle w:val="P"/>
+      </w:pPr>
+    </w:p>
+    <w:p>
+      <w:pPr>
+        <w:pStyle w:val="H1"/>
+        <w:rPr>
+          <w:lang w:val="en-US"/>
+        </w:rPr>
+      </w:pPr>
+      <w:bookmarkStart w:id="5" w:name="_Toc180046263"/>
+      <w:r>
+        <w:t>Результати виконання</w:t>
       </w:r>
       <w:bookmarkEnd w:id="5"/>
-      <w:proofErr w:type="gramEnd"/>
-    </w:p>
-    <w:p>
-      <w:pPr>
-        <w:pStyle w:val="P"/>
-      </w:pPr>
-    </w:p>
-    <w:p>
-      <w:pPr>
-        <w:pStyle w:val="Code"/>
-      </w:pPr>
-      <w:r>
-        <w:t>[</w:t>
-      </w:r>
-    </w:p>
-    <w:p>
-      <w:pPr>
-        <w:pStyle w:val="Code"/>
-      </w:pPr>
-      <w:r>
-        <w:t xml:space="preserve">  {</w:t>
-      </w:r>
-    </w:p>
-    <w:p>
-      <w:pPr>
-        <w:pStyle w:val="Code"/>
-      </w:pPr>
-      <w:r>
-        <w:t xml:space="preserve">    "name": "Страсті Христові",</w:t>
-      </w:r>
-    </w:p>
-    <w:p>
-      <w:pPr>
-        <w:pStyle w:val="Code"/>
-      </w:pPr>
-      <w:r>
-        <w:t xml:space="preserve">    "description": "Рік 33 нашої ери. У римській провінції Юдея таємничий столяр на ім’я Ісус із Назарету починає сповіщати про прихід «Божого царства» і оточує себе групою покірних рибалок: Апостолів. Протягом століть єврейські люди чекали приходу Месії — провідної фігури, яка звільнить свою священну батьківщину та встановить новий порядок, заснований на справедливості. Вчення Ісуса привертає велику кількість послідовників, які визнають Його Месією. Стурбований ситуацією, синедріон за допомогою Юди Іскаріота, одного з дванадцяти апостолів, арештовує Ісуса. Звинувачений у державній зраді проти Риму, Христос передається Понтію Пілату, який, щоб уникнути бунту, засуджує його на смерть на хресті як звичайного злочинця.",</w:t>
-      </w:r>
-    </w:p>
-    <w:p>
-      <w:pPr>
-        <w:pStyle w:val="Code"/>
-      </w:pPr>
-      <w:r>
-        <w:t xml:space="preserve">    "year": 2004,</w:t>
-      </w:r>
-    </w:p>
-    <w:p>
-      <w:pPr>
-        <w:pStyle w:val="Code"/>
+    </w:p>
+    <w:p>
+      <w:pPr>
+        <w:pStyle w:val="P"/>
+        <w:rPr>
+          <w:lang w:val="en-US"/>
+        </w:rPr>
+      </w:pPr>
+    </w:p>
+    <w:p>
+      <w:pPr>
+        <w:pStyle w:val="IMG"/>
+        <w:rPr>
+          <w:lang w:val="en-US"/>
+        </w:rPr>
       </w:pPr>
       <w:r>
         <w:lastRenderedPageBreak/>
-        <w:t xml:space="preserve">    "image": "https://image.tmdb.org/t/p/w1280/v9f9MMrq2nGQrN7cHnQRmEq9lSE.jpg"</w:t>
-      </w:r>
-    </w:p>
-    <w:p>
-      <w:pPr>
-        <w:pStyle w:val="Code"/>
-      </w:pPr>
-      <w:r>
-        <w:t xml:space="preserve">  },</w:t>
-      </w:r>
-    </w:p>
-    <w:p>
-      <w:pPr>
-        <w:pStyle w:val="Code"/>
-      </w:pPr>
-      <w:r>
-        <w:t xml:space="preserve">  {</w:t>
-      </w:r>
-    </w:p>
-    <w:p>
-      <w:pPr>
-        <w:pStyle w:val="Code"/>
-      </w:pPr>
-      <w:r>
-        <w:t xml:space="preserve">    "name": "Син Божий",</w:t>
-      </w:r>
-    </w:p>
-    <w:p>
-      <w:pPr>
-        <w:pStyle w:val="Code"/>
-      </w:pPr>
-      <w:r>
-        <w:t xml:space="preserve">    "description": "Історія Ісуса Христа від Народження, до Його вчення, Розп'яття і Вознесіння.",</w:t>
-      </w:r>
-    </w:p>
-    <w:p>
-      <w:pPr>
-        <w:pStyle w:val="Code"/>
-      </w:pPr>
-      <w:r>
-        <w:t xml:space="preserve">    "year": 2014,</w:t>
-      </w:r>
-    </w:p>
-    <w:p>
-      <w:pPr>
-        <w:pStyle w:val="Code"/>
-      </w:pPr>
-      <w:r>
-        <w:t xml:space="preserve">    "image": "https://image.tmdb.org/t/p/w1280/1ICN5qakevvkAKI2MKWDhTFm9kh.jpg"</w:t>
-      </w:r>
-    </w:p>
-    <w:p>
-      <w:pPr>
-        <w:pStyle w:val="Code"/>
-      </w:pPr>
-      <w:r>
-        <w:t xml:space="preserve">  },</w:t>
-      </w:r>
-    </w:p>
-    <w:p>
-      <w:pPr>
-        <w:pStyle w:val="Code"/>
-      </w:pPr>
-      <w:r>
-        <w:t xml:space="preserve">  {</w:t>
-      </w:r>
-    </w:p>
-    <w:p>
-      <w:pPr>
-        <w:pStyle w:val="Code"/>
-      </w:pPr>
-      <w:r>
-        <w:t xml:space="preserve">    "name": "Народження Христа",</w:t>
-      </w:r>
-    </w:p>
-    <w:p>
-      <w:pPr>
-        <w:pStyle w:val="Code"/>
-      </w:pPr>
-      <w:r>
-        <w:t xml:space="preserve">    "description": "Фільм оповідає про життєвий шлях Діви Марії та Йосипа, починаючи з моменту їх вигнання з Назарету та закінчуючи прибуттям у Віфлєєм, де, як відомо, повинен народитися Ісус. У цій непростій подорожі не раз перевірятиметься на міцність їх любов та істинність переконань.",</w:t>
-      </w:r>
-    </w:p>
-    <w:p>
-      <w:pPr>
-        <w:pStyle w:val="Code"/>
-      </w:pPr>
-      <w:r>
-        <w:t xml:space="preserve">    "year": 2006,</w:t>
-      </w:r>
-    </w:p>
-    <w:p>
-      <w:pPr>
-        <w:pStyle w:val="Code"/>
-      </w:pPr>
-      <w:r>
-        <w:t xml:space="preserve">    "image": "https://image.tmdb.org/t/p/w1280/vB55RLWmO2NYdGwL0XG30769cPO.jpg"</w:t>
-      </w:r>
-    </w:p>
-    <w:p>
-      <w:pPr>
-        <w:pStyle w:val="Code"/>
-      </w:pPr>
-      <w:r>
-        <w:t xml:space="preserve">  }</w:t>
-      </w:r>
-    </w:p>
-    <w:p>
-      <w:pPr>
-        <w:pStyle w:val="Code"/>
-      </w:pPr>
-      <w:r>
-        <w:t>]</w:t>
-      </w:r>
-    </w:p>
-    <w:p>
-      <w:pPr>
-        <w:pStyle w:val="P"/>
-      </w:pPr>
-    </w:p>
-    <w:p>
-      <w:pPr>
-        <w:pStyle w:val="H2"/>
-      </w:pPr>
-      <w:bookmarkStart w:id="6" w:name="_Toc180046261"/>
-      <w:r>
-        <w:rPr>
-          <w:lang w:val="en-US"/>
-        </w:rPr>
-        <w:t>objects.py</w:t>
-      </w:r>
-      <w:bookmarkEnd w:id="6"/>
-    </w:p>
-    <w:p>
-      <w:pPr>
-        <w:pStyle w:val="P"/>
-      </w:pPr>
-    </w:p>
-    <w:p>
-      <w:pPr>
-        <w:pStyle w:val="Code"/>
-      </w:pPr>
-      <w:r>
-        <w:t># головний об'єкт вікна програми</w:t>
-      </w:r>
-    </w:p>
-    <w:p>
-      <w:pPr>
-        <w:pStyle w:val="Code"/>
-      </w:pPr>
-      <w:r>
-        <w:t>window=None</w:t>
-      </w:r>
-    </w:p>
-    <w:p>
-      <w:pPr>
-        <w:pStyle w:val="Code"/>
-      </w:pPr>
-      <w:r>
-        <w:t># глобально обраний фільм</w:t>
-      </w:r>
-    </w:p>
-    <w:p>
-      <w:pPr>
-        <w:pStyle w:val="Code"/>
-      </w:pPr>
-      <w:r>
-        <w:t>movie=None</w:t>
-      </w:r>
-    </w:p>
-    <w:p>
-      <w:pPr>
-        <w:pStyle w:val="Code"/>
-      </w:pPr>
-      <w:r>
-        <w:t># глобально вибрана зала</w:t>
-      </w:r>
-    </w:p>
-    <w:p>
-      <w:pPr>
-        <w:pStyle w:val="Code"/>
-      </w:pPr>
-      <w:r>
-        <w:t>room=None</w:t>
-      </w:r>
-    </w:p>
-    <w:p>
-      <w:pPr>
-        <w:pStyle w:val="Code"/>
-      </w:pPr>
-      <w:r>
-        <w:t># контейнери для фільмів, зал, місць</w:t>
-      </w:r>
-    </w:p>
-    <w:p>
-      <w:pPr>
-        <w:pStyle w:val="Code"/>
-      </w:pPr>
-      <w:r>
-        <w:t>movies_container=None</w:t>
-      </w:r>
-    </w:p>
-    <w:p>
-      <w:pPr>
-        <w:pStyle w:val="Code"/>
-      </w:pPr>
-      <w:r>
-        <w:t>rooms_container=None</w:t>
-      </w:r>
-    </w:p>
-    <w:p>
-      <w:pPr>
-        <w:pStyle w:val="Code"/>
-      </w:pPr>
-      <w:r>
-        <w:t>seats_container=None</w:t>
-      </w:r>
-    </w:p>
-    <w:p>
-      <w:pPr>
-        <w:pStyle w:val="P"/>
-      </w:pPr>
-    </w:p>
-    <w:p>
-      <w:pPr>
-        <w:pStyle w:val="H2"/>
-      </w:pPr>
-      <w:bookmarkStart w:id="7" w:name="_Toc180046262"/>
-      <w:r>
-        <w:rPr>
-          <w:lang w:val="en-US"/>
-        </w:rPr>
-        <w:t>run.py</w:t>
-      </w:r>
-      <w:bookmarkEnd w:id="7"/>
-    </w:p>
-    <w:p>
-      <w:pPr>
-        <w:pStyle w:val="P"/>
-      </w:pPr>
-    </w:p>
-    <w:p>
-      <w:pPr>
-        <w:pStyle w:val="Code"/>
-      </w:pPr>
-      <w:r>
-        <w:t xml:space="preserve">import os </w:t>
-      </w:r>
-    </w:p>
-    <w:p>
-      <w:pPr>
-        <w:pStyle w:val="Code"/>
-      </w:pPr>
-      <w:r>
-        <w:t xml:space="preserve">import json </w:t>
-      </w:r>
-    </w:p>
-    <w:p>
-      <w:pPr>
-        <w:pStyle w:val="Code"/>
-      </w:pPr>
-      <w:r>
-        <w:t xml:space="preserve">import random </w:t>
-      </w:r>
-    </w:p>
-    <w:p>
-      <w:pPr>
-        <w:pStyle w:val="Code"/>
-      </w:pPr>
-      <w:r>
-        <w:t>from tkinter import *</w:t>
-      </w:r>
-    </w:p>
-    <w:p>
-      <w:pPr>
-        <w:pStyle w:val="Code"/>
-      </w:pPr>
-    </w:p>
-    <w:p>
-      <w:pPr>
-        <w:pStyle w:val="Code"/>
-      </w:pPr>
-      <w:r>
-        <w:t>from constants import *</w:t>
-      </w:r>
-    </w:p>
-    <w:p>
-      <w:pPr>
-        <w:pStyle w:val="Code"/>
-      </w:pPr>
-      <w:r>
-        <w:t>from objects import *</w:t>
-      </w:r>
-    </w:p>
-    <w:p>
-      <w:pPr>
-        <w:pStyle w:val="Code"/>
-      </w:pPr>
-    </w:p>
-    <w:p>
-      <w:pPr>
-        <w:pStyle w:val="Code"/>
-      </w:pPr>
-      <w:r>
-        <w:t>class Movie:</w:t>
-      </w:r>
-    </w:p>
-    <w:p>
-      <w:pPr>
-        <w:pStyle w:val="Code"/>
-      </w:pPr>
-      <w:r>
-        <w:t xml:space="preserve">    def __init_</w:t>
-      </w:r>
-      <w:proofErr w:type="gramStart"/>
-      <w:r>
-        <w:t>_(</w:t>
-      </w:r>
-      <w:proofErr w:type="gramEnd"/>
-      <w:r>
-        <w:t xml:space="preserve">self, name:str, description:str, year:int, image: str): </w:t>
-      </w:r>
-    </w:p>
-    <w:p>
-      <w:pPr>
-        <w:pStyle w:val="Code"/>
-      </w:pPr>
-      <w:r>
-        <w:t xml:space="preserve">        self.name:str=name</w:t>
-      </w:r>
-    </w:p>
-    <w:p>
-      <w:pPr>
-        <w:pStyle w:val="Code"/>
-      </w:pPr>
-      <w:r>
-        <w:t xml:space="preserve">        </w:t>
-      </w:r>
-      <w:proofErr w:type="gramStart"/>
-      <w:r>
-        <w:t>self.description</w:t>
-      </w:r>
-      <w:proofErr w:type="gramEnd"/>
-      <w:r>
-        <w:t>:str=description</w:t>
-      </w:r>
-    </w:p>
-    <w:p>
-      <w:pPr>
-        <w:pStyle w:val="Code"/>
-      </w:pPr>
-      <w:r>
-        <w:lastRenderedPageBreak/>
-        <w:t xml:space="preserve">        </w:t>
-      </w:r>
-      <w:proofErr w:type="gramStart"/>
-      <w:r>
-        <w:t>self.year</w:t>
-      </w:r>
-      <w:proofErr w:type="gramEnd"/>
-      <w:r>
-        <w:t>:int=year</w:t>
-      </w:r>
-    </w:p>
-    <w:p>
-      <w:pPr>
-        <w:pStyle w:val="Code"/>
-      </w:pPr>
-      <w:r>
-        <w:t xml:space="preserve">        # посилання на файл зображення</w:t>
-      </w:r>
-    </w:p>
-    <w:p>
-      <w:pPr>
-        <w:pStyle w:val="Code"/>
-      </w:pPr>
-      <w:r>
-        <w:t xml:space="preserve">        </w:t>
-      </w:r>
-      <w:proofErr w:type="gramStart"/>
-      <w:r>
-        <w:t>self.image</w:t>
-      </w:r>
-      <w:proofErr w:type="gramEnd"/>
-      <w:r>
-        <w:t>:str=image</w:t>
-      </w:r>
-    </w:p>
-    <w:p>
-      <w:pPr>
-        <w:pStyle w:val="Code"/>
-      </w:pPr>
-      <w:r>
-        <w:t xml:space="preserve">        </w:t>
-      </w:r>
-      <w:proofErr w:type="gramStart"/>
-      <w:r>
-        <w:t>self.rooms</w:t>
-      </w:r>
-      <w:proofErr w:type="gramEnd"/>
-      <w:r>
-        <w:t>=[</w:t>
-      </w:r>
-    </w:p>
-    <w:p>
-      <w:pPr>
-        <w:pStyle w:val="Code"/>
-      </w:pPr>
-      <w:r>
-        <w:t xml:space="preserve">            # генеруємо три зали</w:t>
-      </w:r>
-    </w:p>
-    <w:p>
-      <w:pPr>
-        <w:pStyle w:val="Code"/>
-      </w:pPr>
-      <w:r>
-        <w:t xml:space="preserve">            [</w:t>
-      </w:r>
-    </w:p>
-    <w:p>
-      <w:pPr>
-        <w:pStyle w:val="Code"/>
-      </w:pPr>
-      <w:r>
-        <w:t xml:space="preserve">                # у кожній залі маємо три ряди сидінь</w:t>
-      </w:r>
-    </w:p>
-    <w:p>
-      <w:pPr>
-        <w:pStyle w:val="Code"/>
-      </w:pPr>
-      <w:r>
-        <w:t xml:space="preserve">                [</w:t>
-      </w:r>
-    </w:p>
-    <w:p>
-      <w:pPr>
-        <w:pStyle w:val="Code"/>
-      </w:pPr>
-      <w:r>
-        <w:t xml:space="preserve">                    # у кожному ряду маємо сім місць</w:t>
-      </w:r>
-    </w:p>
-    <w:p>
-      <w:pPr>
-        <w:pStyle w:val="Code"/>
-      </w:pPr>
-      <w:r>
-        <w:t xml:space="preserve">                    # заповнюємо місця "випадковими" булевими</w:t>
-      </w:r>
-    </w:p>
-    <w:p>
-      <w:pPr>
-        <w:pStyle w:val="Code"/>
-      </w:pPr>
-      <w:r>
-        <w:t xml:space="preserve">                    </w:t>
-      </w:r>
-      <w:proofErr w:type="gramStart"/>
-      <w:r>
-        <w:t>random.choice</w:t>
-      </w:r>
-      <w:proofErr w:type="gramEnd"/>
-      <w:r>
-        <w:t xml:space="preserve">([0,1]) </w:t>
-      </w:r>
-    </w:p>
-    <w:p>
-      <w:pPr>
-        <w:pStyle w:val="Code"/>
-      </w:pPr>
-      <w:r>
-        <w:t xml:space="preserve">                    for seat in </w:t>
-      </w:r>
-      <w:proofErr w:type="gramStart"/>
-      <w:r>
-        <w:t>range(</w:t>
-      </w:r>
-      <w:proofErr w:type="gramEnd"/>
-      <w:r>
-        <w:t>7)</w:t>
-      </w:r>
-    </w:p>
-    <w:p>
-      <w:pPr>
-        <w:pStyle w:val="Code"/>
-      </w:pPr>
-      <w:r>
-        <w:t xml:space="preserve">                ] </w:t>
-      </w:r>
-    </w:p>
-    <w:p>
-      <w:pPr>
-        <w:pStyle w:val="Code"/>
-      </w:pPr>
-      <w:r>
-        <w:t xml:space="preserve">                for row in </w:t>
-      </w:r>
-      <w:proofErr w:type="gramStart"/>
-      <w:r>
-        <w:t>range(</w:t>
-      </w:r>
-      <w:proofErr w:type="gramEnd"/>
-      <w:r>
-        <w:t>3)</w:t>
-      </w:r>
-    </w:p>
-    <w:p>
-      <w:pPr>
-        <w:pStyle w:val="Code"/>
-      </w:pPr>
-      <w:r>
-        <w:t xml:space="preserve">            ]</w:t>
-      </w:r>
-    </w:p>
-    <w:p>
-      <w:pPr>
-        <w:pStyle w:val="Code"/>
-      </w:pPr>
-      <w:r>
-        <w:t xml:space="preserve">            for room in </w:t>
-      </w:r>
-      <w:proofErr w:type="gramStart"/>
-      <w:r>
-        <w:t>range(</w:t>
-      </w:r>
-      <w:proofErr w:type="gramEnd"/>
-      <w:r>
-        <w:t>3)</w:t>
-      </w:r>
-    </w:p>
-    <w:p>
-      <w:pPr>
-        <w:pStyle w:val="Code"/>
-      </w:pPr>
-      <w:r>
-        <w:t xml:space="preserve">        ]</w:t>
-      </w:r>
-    </w:p>
-    <w:p>
-      <w:pPr>
-        <w:pStyle w:val="Code"/>
-      </w:pPr>
-    </w:p>
-    <w:p>
-      <w:pPr>
-        <w:pStyle w:val="Code"/>
-      </w:pPr>
-      <w:r>
-        <w:t>class DataLoader:</w:t>
-      </w:r>
-    </w:p>
-    <w:p>
-      <w:pPr>
-        <w:pStyle w:val="Code"/>
-      </w:pPr>
-      <w:r>
-        <w:t xml:space="preserve">    @staticmethod</w:t>
-      </w:r>
-    </w:p>
-    <w:p>
-      <w:pPr>
-        <w:pStyle w:val="Code"/>
-      </w:pPr>
-      <w:r>
-        <w:t xml:space="preserve">    def load_</w:t>
-      </w:r>
-      <w:proofErr w:type="gramStart"/>
-      <w:r>
-        <w:t>movies(</w:t>
-      </w:r>
-      <w:proofErr w:type="gramEnd"/>
-      <w:r>
-        <w:t>) -&gt; list[Movie]:</w:t>
-      </w:r>
-    </w:p>
-    <w:p>
-      <w:pPr>
-        <w:pStyle w:val="Code"/>
-      </w:pPr>
-      <w:r>
-        <w:t xml:space="preserve">        """</w:t>
-      </w:r>
-    </w:p>
-    <w:p>
-      <w:pPr>
-        <w:pStyle w:val="Code"/>
-      </w:pPr>
-      <w:r>
-        <w:t xml:space="preserve">        Завантажує дані про фільми з файлу JSON, конвертує їх до об'єктів типу Movie</w:t>
-      </w:r>
-    </w:p>
-    <w:p>
-      <w:pPr>
-        <w:pStyle w:val="Code"/>
-      </w:pPr>
-    </w:p>
-    <w:p>
-      <w:pPr>
-        <w:pStyle w:val="Code"/>
-      </w:pPr>
-      <w:r>
-        <w:t xml:space="preserve">        &gt; Список завантажених фільмів як масив об'єктів</w:t>
-      </w:r>
-    </w:p>
-    <w:p>
-      <w:pPr>
-        <w:pStyle w:val="Code"/>
-      </w:pPr>
-      <w:r>
-        <w:t xml:space="preserve">        """</w:t>
-      </w:r>
-    </w:p>
-    <w:p>
-      <w:pPr>
-        <w:pStyle w:val="Code"/>
-      </w:pPr>
-    </w:p>
-    <w:p>
-      <w:pPr>
-        <w:pStyle w:val="Code"/>
-      </w:pPr>
-      <w:r>
-        <w:t xml:space="preserve">        current_folder:str=</w:t>
-      </w:r>
-      <w:proofErr w:type="gramStart"/>
-      <w:r>
-        <w:t>os.path</w:t>
-      </w:r>
-      <w:proofErr w:type="gramEnd"/>
-      <w:r>
-        <w:t>.dirname(os.path.abspath(__file__))</w:t>
-      </w:r>
-    </w:p>
-    <w:p>
-      <w:pPr>
-        <w:pStyle w:val="Code"/>
-      </w:pPr>
-      <w:r>
-        <w:t xml:space="preserve">        movies_data_file_path:str=</w:t>
-      </w:r>
-      <w:proofErr w:type="gramStart"/>
-      <w:r>
-        <w:t>os.path</w:t>
-      </w:r>
-      <w:proofErr w:type="gramEnd"/>
-      <w:r>
-        <w:t>.join(current_folder,"movies.json")</w:t>
-      </w:r>
-    </w:p>
-    <w:p>
-      <w:pPr>
-        <w:pStyle w:val="Code"/>
-      </w:pPr>
-      <w:r>
-        <w:t xml:space="preserve">        </w:t>
-      </w:r>
-      <w:proofErr w:type="gramStart"/>
-      <w:r>
-        <w:t>movies:list</w:t>
-      </w:r>
-      <w:proofErr w:type="gramEnd"/>
-      <w:r>
-        <w:t>[Movie]=[]</w:t>
-      </w:r>
-    </w:p>
-    <w:p>
-      <w:pPr>
-        <w:pStyle w:val="Code"/>
-      </w:pPr>
-    </w:p>
-    <w:p>
-      <w:pPr>
-        <w:pStyle w:val="Code"/>
-      </w:pPr>
-      <w:r>
-        <w:t xml:space="preserve">        with open(movies_data_file_</w:t>
-      </w:r>
-      <w:proofErr w:type="gramStart"/>
-      <w:r>
-        <w:t>path,mode</w:t>
-      </w:r>
-      <w:proofErr w:type="gramEnd"/>
-      <w:r>
-        <w:t>="r",encoding="utf-8") as f: movies_data:dict=json.load(f)</w:t>
-      </w:r>
-    </w:p>
-    <w:p>
-      <w:pPr>
-        <w:pStyle w:val="Code"/>
-      </w:pPr>
-      <w:r>
-        <w:t xml:space="preserve">        for movie in movies_data:</w:t>
-      </w:r>
-    </w:p>
-    <w:p>
-      <w:pPr>
-        <w:pStyle w:val="Code"/>
-      </w:pPr>
-      <w:r>
-        <w:t xml:space="preserve">            # оскільки ключі прочитаних об'єктів співпадають з полями класу</w:t>
-      </w:r>
-    </w:p>
-    <w:p>
-      <w:pPr>
-        <w:pStyle w:val="Code"/>
-      </w:pPr>
-      <w:r>
-        <w:t xml:space="preserve">            # їх можна одразу конвертувати у об'єкти</w:t>
-      </w:r>
-    </w:p>
-    <w:p>
-      <w:pPr>
-        <w:pStyle w:val="Code"/>
-      </w:pPr>
-      <w:r>
-        <w:t xml:space="preserve">            movie_</w:t>
-      </w:r>
-      <w:proofErr w:type="gramStart"/>
-      <w:r>
-        <w:t>object:Movie</w:t>
-      </w:r>
-      <w:proofErr w:type="gramEnd"/>
-      <w:r>
-        <w:t>=Movie(**movie)</w:t>
-      </w:r>
-    </w:p>
-    <w:p>
-      <w:pPr>
-        <w:pStyle w:val="Code"/>
-      </w:pPr>
-      <w:r>
-        <w:t xml:space="preserve">            </w:t>
-      </w:r>
-      <w:proofErr w:type="gramStart"/>
-      <w:r>
-        <w:t>movies.append</w:t>
-      </w:r>
-      <w:proofErr w:type="gramEnd"/>
-      <w:r>
-        <w:t>(movie_object)</w:t>
-      </w:r>
-    </w:p>
-    <w:p>
-      <w:pPr>
-        <w:pStyle w:val="Code"/>
-      </w:pPr>
-      <w:r>
-        <w:t xml:space="preserve">        return movies </w:t>
-      </w:r>
-    </w:p>
-    <w:p>
-      <w:pPr>
-        <w:pStyle w:val="Code"/>
-      </w:pPr>
-    </w:p>
-    <w:p>
-      <w:pPr>
-        <w:pStyle w:val="Code"/>
-      </w:pPr>
-      <w:r>
-        <w:t xml:space="preserve">class </w:t>
-      </w:r>
-      <w:proofErr w:type="gramStart"/>
-      <w:r>
-        <w:t>Window(</w:t>
-      </w:r>
-      <w:proofErr w:type="gramEnd"/>
-      <w:r>
-        <w:t>Tk):</w:t>
-      </w:r>
-    </w:p>
-    <w:p>
-      <w:pPr>
-        <w:pStyle w:val="Code"/>
-      </w:pPr>
-      <w:r>
-        <w:t xml:space="preserve">    def __init__(self):</w:t>
-      </w:r>
-    </w:p>
-    <w:p>
-      <w:pPr>
-        <w:pStyle w:val="Code"/>
-      </w:pPr>
-      <w:r>
-        <w:t xml:space="preserve">        super(</w:t>
-      </w:r>
-      <w:proofErr w:type="gramStart"/>
-      <w:r>
-        <w:t>)._</w:t>
-      </w:r>
-      <w:proofErr w:type="gramEnd"/>
-      <w:r>
-        <w:t>_init__()</w:t>
-      </w:r>
-    </w:p>
-    <w:p>
-      <w:pPr>
-        <w:pStyle w:val="Code"/>
-      </w:pPr>
-      <w:r>
-        <w:t xml:space="preserve">        </w:t>
-      </w:r>
-      <w:proofErr w:type="gramStart"/>
-      <w:r>
-        <w:t>self.geometry</w:t>
-      </w:r>
-      <w:proofErr w:type="gramEnd"/>
-      <w:r>
-        <w:t>("700x300")</w:t>
-      </w:r>
-    </w:p>
-    <w:p>
-      <w:pPr>
-        <w:pStyle w:val="Code"/>
-      </w:pPr>
-      <w:r>
-        <w:t xml:space="preserve">        </w:t>
-      </w:r>
-      <w:proofErr w:type="gramStart"/>
-      <w:r>
-        <w:t>self.resizable</w:t>
-      </w:r>
-      <w:proofErr w:type="gramEnd"/>
-      <w:r>
-        <w:t>(0,0)</w:t>
-      </w:r>
-    </w:p>
-    <w:p>
-      <w:pPr>
-        <w:pStyle w:val="Code"/>
-      </w:pPr>
-      <w:r>
-        <w:t xml:space="preserve">        </w:t>
-      </w:r>
-      <w:proofErr w:type="gramStart"/>
-      <w:r>
-        <w:t>self.title</w:t>
-      </w:r>
-      <w:proofErr w:type="gramEnd"/>
-      <w:r>
-        <w:t>("Кінотеатр 'ІСУСОВА Благодать'")</w:t>
-      </w:r>
-    </w:p>
-    <w:p>
-      <w:pPr>
-        <w:pStyle w:val="Code"/>
-      </w:pPr>
-      <w:r>
-        <w:t xml:space="preserve">        # при натисканні кнопки Esc програма закривається</w:t>
-      </w:r>
-    </w:p>
-    <w:p>
-      <w:pPr>
-        <w:pStyle w:val="Code"/>
-      </w:pPr>
-      <w:r>
-        <w:t xml:space="preserve">        </w:t>
-      </w:r>
-      <w:proofErr w:type="gramStart"/>
-      <w:r>
-        <w:t>self.bind</w:t>
-      </w:r>
-      <w:proofErr w:type="gramEnd"/>
-      <w:r>
-        <w:t>("&lt;Escape&gt;",lambda _: window.destroy())</w:t>
-      </w:r>
-    </w:p>
-    <w:p>
-      <w:pPr>
-        <w:pStyle w:val="Code"/>
-      </w:pPr>
-    </w:p>
-    <w:p>
-      <w:pPr>
-        <w:pStyle w:val="Code"/>
-      </w:pPr>
-      <w:r>
-        <w:t xml:space="preserve">class </w:t>
-      </w:r>
-      <w:proofErr w:type="gramStart"/>
-      <w:r>
-        <w:t>Container(</w:t>
-      </w:r>
-      <w:proofErr w:type="gramEnd"/>
-      <w:r>
-        <w:t>Frame):</w:t>
-      </w:r>
-    </w:p>
-    <w:p>
-      <w:pPr>
-        <w:pStyle w:val="Code"/>
-      </w:pPr>
-      <w:r>
-        <w:t xml:space="preserve">    def __init__(</w:t>
-      </w:r>
-      <w:proofErr w:type="gramStart"/>
-      <w:r>
-        <w:t>self,parent</w:t>
-      </w:r>
-      <w:proofErr w:type="gramEnd"/>
-      <w:r>
-        <w:t>,expand:bool=0):</w:t>
-      </w:r>
-    </w:p>
-    <w:p>
-      <w:pPr>
-        <w:pStyle w:val="Code"/>
-      </w:pPr>
-      <w:r>
-        <w:t xml:space="preserve">        super(</w:t>
-      </w:r>
-      <w:proofErr w:type="gramStart"/>
-      <w:r>
-        <w:t>)._</w:t>
-      </w:r>
-      <w:proofErr w:type="gramEnd"/>
-      <w:r>
-        <w:t>_init__(parent,background="white")</w:t>
-      </w:r>
-    </w:p>
-    <w:p>
-      <w:pPr>
-        <w:pStyle w:val="Code"/>
-      </w:pPr>
-      <w:r>
-        <w:t xml:space="preserve">        </w:t>
-      </w:r>
-      <w:proofErr w:type="gramStart"/>
-      <w:r>
-        <w:t>self.pack</w:t>
-      </w:r>
-      <w:proofErr w:type="gramEnd"/>
-      <w:r>
-        <w:t>(fill=BOTH,expand=expand)</w:t>
-      </w:r>
-    </w:p>
-    <w:p>
-      <w:pPr>
-        <w:pStyle w:val="Code"/>
-      </w:pPr>
-    </w:p>
-    <w:p>
-      <w:pPr>
-        <w:pStyle w:val="Code"/>
-      </w:pPr>
-      <w:r>
-        <w:t xml:space="preserve">    def clear(self):</w:t>
-      </w:r>
-    </w:p>
-    <w:p>
-      <w:pPr>
-        <w:pStyle w:val="Code"/>
-      </w:pPr>
-      <w:r>
-        <w:lastRenderedPageBreak/>
-        <w:t xml:space="preserve">        for widget in </w:t>
-      </w:r>
-      <w:proofErr w:type="gramStart"/>
-      <w:r>
-        <w:t>self.winfo</w:t>
-      </w:r>
-      <w:proofErr w:type="gramEnd"/>
-      <w:r>
-        <w:t>_children():</w:t>
-      </w:r>
-    </w:p>
-    <w:p>
-      <w:pPr>
-        <w:pStyle w:val="Code"/>
-      </w:pPr>
-      <w:r>
-        <w:t xml:space="preserve">            </w:t>
-      </w:r>
-      <w:proofErr w:type="gramStart"/>
-      <w:r>
-        <w:t>widget.destroy</w:t>
-      </w:r>
-      <w:proofErr w:type="gramEnd"/>
-      <w:r>
-        <w:t>()</w:t>
-      </w:r>
-    </w:p>
-    <w:p>
-      <w:pPr>
-        <w:pStyle w:val="Code"/>
-      </w:pPr>
-    </w:p>
-    <w:p>
-      <w:pPr>
-        <w:pStyle w:val="Code"/>
-      </w:pPr>
-      <w:r>
-        <w:t>def place_button(button_</w:t>
-      </w:r>
-      <w:proofErr w:type="gramStart"/>
-      <w:r>
-        <w:t>object:Button</w:t>
-      </w:r>
-      <w:proofErr w:type="gramEnd"/>
-      <w:r>
-        <w:t>,command):</w:t>
-      </w:r>
-    </w:p>
-    <w:p>
-      <w:pPr>
-        <w:pStyle w:val="Code"/>
-      </w:pPr>
-      <w:r>
-        <w:t xml:space="preserve">    button_object.config(command=command)</w:t>
-      </w:r>
-    </w:p>
-    <w:p>
-      <w:pPr>
-        <w:pStyle w:val="Code"/>
-      </w:pPr>
-      <w:r>
-        <w:t xml:space="preserve">    button_</w:t>
-      </w:r>
-      <w:proofErr w:type="gramStart"/>
-      <w:r>
-        <w:t>object.pack</w:t>
-      </w:r>
-      <w:proofErr w:type="gramEnd"/>
-      <w:r>
-        <w:t>(side=LEFT,expand=1,fill=BOTH)</w:t>
-      </w:r>
-    </w:p>
-    <w:p>
-      <w:pPr>
-        <w:pStyle w:val="Code"/>
-      </w:pPr>
-    </w:p>
-    <w:p>
-      <w:pPr>
-        <w:pStyle w:val="Code"/>
-      </w:pPr>
-      <w:r>
-        <w:t>def on_movie_select(movie_index:int):</w:t>
-      </w:r>
-    </w:p>
-    <w:p>
-      <w:pPr>
-        <w:pStyle w:val="Code"/>
-      </w:pPr>
-      <w:r>
-        <w:t xml:space="preserve">    global movie</w:t>
-      </w:r>
-    </w:p>
-    <w:p>
-      <w:pPr>
-        <w:pStyle w:val="Code"/>
-      </w:pPr>
-      <w:r>
-        <w:t xml:space="preserve">    movie=movies[movie_index]</w:t>
-      </w:r>
-    </w:p>
-    <w:p>
-      <w:pPr>
-        <w:pStyle w:val="Code"/>
-      </w:pPr>
-      <w:r>
-        <w:t xml:space="preserve">    build_</w:t>
-      </w:r>
-      <w:proofErr w:type="gramStart"/>
-      <w:r>
-        <w:t>rooms(</w:t>
-      </w:r>
-      <w:proofErr w:type="gramEnd"/>
-      <w:r>
-        <w:t>)</w:t>
-      </w:r>
-    </w:p>
-    <w:p>
-      <w:pPr>
-        <w:pStyle w:val="Code"/>
-      </w:pPr>
-    </w:p>
-    <w:p>
-      <w:pPr>
-        <w:pStyle w:val="Code"/>
-      </w:pPr>
-      <w:r>
-        <w:t>def build_</w:t>
-      </w:r>
-      <w:proofErr w:type="gramStart"/>
-      <w:r>
-        <w:t>movies(</w:t>
-      </w:r>
-      <w:proofErr w:type="gramEnd"/>
-      <w:r>
-        <w:t>):</w:t>
-      </w:r>
-    </w:p>
-    <w:p>
-      <w:pPr>
-        <w:pStyle w:val="Code"/>
-      </w:pPr>
-      <w:r>
-        <w:t xml:space="preserve">    movies_</w:t>
-      </w:r>
-      <w:proofErr w:type="gramStart"/>
-      <w:r>
-        <w:t>container.clear</w:t>
-      </w:r>
-      <w:proofErr w:type="gramEnd"/>
-      <w:r>
-        <w:t>()</w:t>
-      </w:r>
-    </w:p>
-    <w:p>
-      <w:pPr>
-        <w:pStyle w:val="Code"/>
-      </w:pPr>
-      <w:r>
-        <w:t xml:space="preserve">    for movie_</w:t>
-      </w:r>
-      <w:proofErr w:type="gramStart"/>
-      <w:r>
-        <w:t>index,movie</w:t>
-      </w:r>
-      <w:proofErr w:type="gramEnd"/>
-      <w:r>
-        <w:t xml:space="preserve"> in enumerate(movies):</w:t>
-      </w:r>
-    </w:p>
-    <w:p>
-      <w:pPr>
-        <w:pStyle w:val="Code"/>
-      </w:pPr>
-      <w:r>
-        <w:t xml:space="preserve">        movie_button=</w:t>
-      </w:r>
-      <w:proofErr w:type="gramStart"/>
-      <w:r>
-        <w:t>Button(</w:t>
-      </w:r>
-      <w:proofErr w:type="gramEnd"/>
-    </w:p>
-    <w:p>
-      <w:pPr>
-        <w:pStyle w:val="Code"/>
-      </w:pPr>
-      <w:r>
-        <w:t xml:space="preserve">            movies_container,</w:t>
-      </w:r>
-    </w:p>
-    <w:p>
-      <w:pPr>
-        <w:pStyle w:val="Code"/>
-      </w:pPr>
-      <w:r>
-        <w:t xml:space="preserve">            # текст кнопки ставимо на назву фільму</w:t>
-      </w:r>
-    </w:p>
-    <w:p>
-      <w:pPr>
-        <w:pStyle w:val="Code"/>
-      </w:pPr>
-      <w:r>
-        <w:t xml:space="preserve">            text=movie.name,</w:t>
-      </w:r>
-    </w:p>
-    <w:p>
-      <w:pPr>
-        <w:pStyle w:val="Code"/>
-      </w:pPr>
-      <w:r>
-        <w:t xml:space="preserve">            # обираємо колір за номером фільму</w:t>
-      </w:r>
-    </w:p>
-    <w:p>
-      <w:pPr>
-        <w:pStyle w:val="Code"/>
-      </w:pPr>
-      <w:r>
-        <w:t xml:space="preserve">            background=f"{</w:t>
-      </w:r>
-      <w:proofErr w:type="gramStart"/>
-      <w:r>
-        <w:t>COLORS[</w:t>
-      </w:r>
-      <w:proofErr w:type="gramEnd"/>
-      <w:r>
-        <w:t>movie_index]}1"</w:t>
-      </w:r>
-    </w:p>
-    <w:p>
-      <w:pPr>
-        <w:pStyle w:val="Code"/>
-      </w:pPr>
-      <w:r>
-        <w:t xml:space="preserve">        )</w:t>
-      </w:r>
-    </w:p>
-    <w:p>
-      <w:pPr>
-        <w:pStyle w:val="Code"/>
-      </w:pPr>
-      <w:r>
-        <w:t xml:space="preserve">        place_</w:t>
-      </w:r>
-      <w:proofErr w:type="gramStart"/>
-      <w:r>
-        <w:t>button(</w:t>
-      </w:r>
-      <w:proofErr w:type="gramEnd"/>
-      <w:r>
-        <w:t>movie_button,lambda movie_index=movie_index:on_movie_select(movie_index))</w:t>
-      </w:r>
-    </w:p>
-    <w:p>
-      <w:pPr>
-        <w:pStyle w:val="Code"/>
-      </w:pPr>
-    </w:p>
-    <w:p>
-      <w:pPr>
-        <w:pStyle w:val="Code"/>
-      </w:pPr>
-      <w:r>
-        <w:t>def on_room_select(room_index:int):</w:t>
-      </w:r>
-    </w:p>
-    <w:p>
-      <w:pPr>
-        <w:pStyle w:val="Code"/>
-      </w:pPr>
-      <w:r>
-        <w:t xml:space="preserve">    global room</w:t>
-      </w:r>
-    </w:p>
-    <w:p>
-      <w:pPr>
-        <w:pStyle w:val="Code"/>
-      </w:pPr>
-      <w:r>
-        <w:t xml:space="preserve">    room=</w:t>
-      </w:r>
-      <w:proofErr w:type="gramStart"/>
-      <w:r>
-        <w:t>movie.rooms</w:t>
-      </w:r>
-      <w:proofErr w:type="gramEnd"/>
-      <w:r>
-        <w:t>[room_index]</w:t>
-      </w:r>
-    </w:p>
-    <w:p>
-      <w:pPr>
-        <w:pStyle w:val="Code"/>
-      </w:pPr>
-      <w:r>
-        <w:t xml:space="preserve">    build_</w:t>
-      </w:r>
-      <w:proofErr w:type="gramStart"/>
-      <w:r>
-        <w:t>seats(</w:t>
-      </w:r>
-      <w:proofErr w:type="gramEnd"/>
-      <w:r>
-        <w:t>)</w:t>
-      </w:r>
-    </w:p>
-    <w:p>
-      <w:pPr>
-        <w:pStyle w:val="Code"/>
-      </w:pPr>
-    </w:p>
-    <w:p>
-      <w:pPr>
-        <w:pStyle w:val="Code"/>
-      </w:pPr>
-      <w:r>
-        <w:t>def build_</w:t>
-      </w:r>
-      <w:proofErr w:type="gramStart"/>
-      <w:r>
-        <w:t>rooms(</w:t>
-      </w:r>
-      <w:proofErr w:type="gramEnd"/>
-      <w:r>
-        <w:t>):</w:t>
-      </w:r>
-    </w:p>
-    <w:p>
-      <w:pPr>
-        <w:pStyle w:val="Code"/>
-      </w:pPr>
-      <w:r>
-        <w:t xml:space="preserve">    rooms_</w:t>
-      </w:r>
-      <w:proofErr w:type="gramStart"/>
-      <w:r>
-        <w:t>container.clear</w:t>
-      </w:r>
-      <w:proofErr w:type="gramEnd"/>
-      <w:r>
-        <w:t>()</w:t>
-      </w:r>
-    </w:p>
-    <w:p>
-      <w:pPr>
-        <w:pStyle w:val="Code"/>
-      </w:pPr>
-      <w:r>
-        <w:t xml:space="preserve">    for room_</w:t>
-      </w:r>
-      <w:proofErr w:type="gramStart"/>
-      <w:r>
-        <w:t>index,room</w:t>
-      </w:r>
-      <w:proofErr w:type="gramEnd"/>
-      <w:r>
-        <w:t xml:space="preserve"> in enumerate(movie.rooms):</w:t>
-      </w:r>
-    </w:p>
-    <w:p>
-      <w:pPr>
-        <w:pStyle w:val="Code"/>
-      </w:pPr>
-      <w:r>
-        <w:t xml:space="preserve">        room_button=</w:t>
-      </w:r>
-      <w:proofErr w:type="gramStart"/>
-      <w:r>
-        <w:t>Button(</w:t>
-      </w:r>
-      <w:proofErr w:type="gramEnd"/>
-    </w:p>
-    <w:p>
-      <w:pPr>
-        <w:pStyle w:val="Code"/>
-      </w:pPr>
-      <w:r>
-        <w:t xml:space="preserve">            rooms_container,</w:t>
-      </w:r>
-    </w:p>
-    <w:p>
-      <w:pPr>
-        <w:pStyle w:val="Code"/>
-      </w:pPr>
-      <w:r>
-        <w:t xml:space="preserve">            # текст кнопки ставимо як номер зари</w:t>
-      </w:r>
-    </w:p>
-    <w:p>
-      <w:pPr>
-        <w:pStyle w:val="Code"/>
-      </w:pPr>
-      <w:r>
-        <w:t xml:space="preserve">            text=f"Зала {room_index+1}",</w:t>
-      </w:r>
-    </w:p>
-    <w:p>
-      <w:pPr>
-        <w:pStyle w:val="Code"/>
-      </w:pPr>
-      <w:r>
-        <w:t xml:space="preserve">            # колір ставимо як номер фільму</w:t>
-      </w:r>
-    </w:p>
-    <w:p>
-      <w:pPr>
-        <w:pStyle w:val="Code"/>
-      </w:pPr>
-      <w:r>
-        <w:t xml:space="preserve">            background=f"{</w:t>
-      </w:r>
-      <w:proofErr w:type="gramStart"/>
-      <w:r>
-        <w:t>COLORS[</w:t>
-      </w:r>
-      <w:proofErr w:type="gramEnd"/>
-      <w:r>
-        <w:t>movies.index(movie)]}1"</w:t>
-      </w:r>
-    </w:p>
-    <w:p>
-      <w:pPr>
-        <w:pStyle w:val="Code"/>
-      </w:pPr>
-      <w:r>
-        <w:t xml:space="preserve">        )</w:t>
-      </w:r>
-    </w:p>
-    <w:p>
-      <w:pPr>
-        <w:pStyle w:val="Code"/>
-      </w:pPr>
-      <w:r>
-        <w:t xml:space="preserve">        place_</w:t>
-      </w:r>
-      <w:proofErr w:type="gramStart"/>
-      <w:r>
-        <w:t>button(</w:t>
-      </w:r>
-      <w:proofErr w:type="gramEnd"/>
-      <w:r>
-        <w:t>room_button,lambda room_index=room_index:on_room_select(room_index))</w:t>
-      </w:r>
-    </w:p>
-    <w:p>
-      <w:pPr>
-        <w:pStyle w:val="Code"/>
-      </w:pPr>
-    </w:p>
-    <w:p>
-      <w:pPr>
-        <w:pStyle w:val="Code"/>
-      </w:pPr>
-      <w:r>
-        <w:t>def choose_button_color(value): return GREEN_BUTTON if not value else BLUE_BUTTON</w:t>
-      </w:r>
-    </w:p>
-    <w:p>
-      <w:pPr>
-        <w:pStyle w:val="Code"/>
-      </w:pPr>
-    </w:p>
-    <w:p>
-      <w:pPr>
-        <w:pStyle w:val="Code"/>
-      </w:pPr>
-      <w:r>
-        <w:t>def on_seat_select(row_</w:t>
-      </w:r>
-      <w:proofErr w:type="gramStart"/>
-      <w:r>
-        <w:t>index,seat</w:t>
-      </w:r>
-      <w:proofErr w:type="gramEnd"/>
-      <w:r>
-        <w:t>_index,button_object):</w:t>
-      </w:r>
-    </w:p>
-    <w:p>
-      <w:pPr>
-        <w:pStyle w:val="Code"/>
-      </w:pPr>
-      <w:r>
-        <w:t xml:space="preserve">    global room</w:t>
-      </w:r>
-    </w:p>
-    <w:p>
-      <w:pPr>
-        <w:pStyle w:val="Code"/>
-      </w:pPr>
-      <w:r>
-        <w:t xml:space="preserve">    # обираємо протилежне значення до поточного</w:t>
-      </w:r>
-    </w:p>
-    <w:p>
-      <w:pPr>
-        <w:pStyle w:val="Code"/>
-      </w:pPr>
-      <w:r>
-        <w:t xml:space="preserve">    room[row_</w:t>
-      </w:r>
-      <w:proofErr w:type="gramStart"/>
-      <w:r>
-        <w:t>index][</w:t>
-      </w:r>
-      <w:proofErr w:type="gramEnd"/>
-      <w:r>
-        <w:t>seat_index]=0 if room[row_index][seat_index] else 1</w:t>
-      </w:r>
-    </w:p>
-    <w:p>
-      <w:pPr>
-        <w:pStyle w:val="Code"/>
-      </w:pPr>
-      <w:r>
-        <w:t xml:space="preserve">    # ставимо колір зелений якщо місце вільне, синій якщо зайняте</w:t>
-      </w:r>
-    </w:p>
-    <w:p>
-      <w:pPr>
-        <w:pStyle w:val="Code"/>
-      </w:pPr>
-      <w:r>
-        <w:t xml:space="preserve">    button_object.config(background=choose_button_color(room[row_</w:t>
-      </w:r>
-      <w:proofErr w:type="gramStart"/>
-      <w:r>
-        <w:t>index][</w:t>
-      </w:r>
-      <w:proofErr w:type="gramEnd"/>
-      <w:r>
-        <w:t>seat_index]))</w:t>
-      </w:r>
-    </w:p>
-    <w:p>
-      <w:pPr>
-        <w:pStyle w:val="Code"/>
-      </w:pPr>
-    </w:p>
-    <w:p>
-      <w:pPr>
-        <w:pStyle w:val="Code"/>
-      </w:pPr>
-      <w:r>
-        <w:t>def build_</w:t>
-      </w:r>
-      <w:proofErr w:type="gramStart"/>
-      <w:r>
-        <w:t>seats(</w:t>
-      </w:r>
-      <w:proofErr w:type="gramEnd"/>
-      <w:r>
-        <w:t>):</w:t>
-      </w:r>
-    </w:p>
-    <w:p>
-      <w:pPr>
-        <w:pStyle w:val="Code"/>
-      </w:pPr>
-      <w:r>
-        <w:t xml:space="preserve">    seats_</w:t>
-      </w:r>
-      <w:proofErr w:type="gramStart"/>
-      <w:r>
-        <w:t>container.clear</w:t>
-      </w:r>
-      <w:proofErr w:type="gramEnd"/>
-      <w:r>
-        <w:t>()</w:t>
-      </w:r>
-    </w:p>
-    <w:p>
-      <w:pPr>
-        <w:pStyle w:val="Code"/>
-      </w:pPr>
-      <w:r>
-        <w:t xml:space="preserve">    for row_index, row in enumerate(room): </w:t>
-      </w:r>
-    </w:p>
-    <w:p>
-      <w:pPr>
-        <w:pStyle w:val="Code"/>
-      </w:pPr>
-      <w:r>
-        <w:lastRenderedPageBreak/>
-        <w:t xml:space="preserve">        row_container=Container(seats_</w:t>
-      </w:r>
-      <w:proofErr w:type="gramStart"/>
-      <w:r>
-        <w:t>container,expand</w:t>
-      </w:r>
-      <w:proofErr w:type="gramEnd"/>
-      <w:r>
-        <w:t>=1)</w:t>
-      </w:r>
-    </w:p>
-    <w:p>
-      <w:pPr>
-        <w:pStyle w:val="Code"/>
-      </w:pPr>
-      <w:r>
-        <w:t xml:space="preserve">        for seat_</w:t>
-      </w:r>
-      <w:proofErr w:type="gramStart"/>
-      <w:r>
-        <w:t>index,seat</w:t>
-      </w:r>
-      <w:proofErr w:type="gramEnd"/>
-      <w:r>
-        <w:t xml:space="preserve"> in enumerate(room[row_index]):</w:t>
-      </w:r>
-    </w:p>
-    <w:p>
-      <w:pPr>
-        <w:pStyle w:val="Code"/>
-      </w:pPr>
-      <w:r>
-        <w:t xml:space="preserve">            seat_button=Button(row_</w:t>
-      </w:r>
-      <w:proofErr w:type="gramStart"/>
-      <w:r>
-        <w:t>container,background</w:t>
-      </w:r>
-      <w:proofErr w:type="gramEnd"/>
-      <w:r>
-        <w:t>=choose_button_color(seat))</w:t>
-      </w:r>
-    </w:p>
-    <w:p>
-      <w:pPr>
-        <w:pStyle w:val="Code"/>
-      </w:pPr>
-      <w:r>
-        <w:t xml:space="preserve">            place_</w:t>
-      </w:r>
-      <w:proofErr w:type="gramStart"/>
-      <w:r>
-        <w:t>button(</w:t>
-      </w:r>
-      <w:proofErr w:type="gramEnd"/>
-      <w:r>
-        <w:t>seat_button,lambda row_index=row_index,seat_index=seat_index,button_object=seat_button:on_seat_select(row_index,seat_index,button_object))</w:t>
-      </w:r>
-    </w:p>
-    <w:p>
-      <w:pPr>
-        <w:pStyle w:val="Code"/>
-      </w:pPr>
-    </w:p>
-    <w:p>
-      <w:pPr>
-        <w:pStyle w:val="Code"/>
-      </w:pPr>
-      <w:r>
-        <w:t>window=</w:t>
-      </w:r>
-      <w:proofErr w:type="gramStart"/>
-      <w:r>
-        <w:t>Window(</w:t>
-      </w:r>
-      <w:proofErr w:type="gramEnd"/>
-      <w:r>
-        <w:t>)</w:t>
-      </w:r>
-    </w:p>
-    <w:p>
-      <w:pPr>
-        <w:pStyle w:val="Code"/>
-      </w:pPr>
-      <w:r>
-        <w:t>movies=DataLoader.load_</w:t>
-      </w:r>
-      <w:proofErr w:type="gramStart"/>
-      <w:r>
-        <w:t>movies(</w:t>
-      </w:r>
-      <w:proofErr w:type="gramEnd"/>
-      <w:r>
-        <w:t>)</w:t>
-      </w:r>
-    </w:p>
-    <w:p>
-      <w:pPr>
-        <w:pStyle w:val="Code"/>
-      </w:pPr>
-    </w:p>
-    <w:p>
-      <w:pPr>
-        <w:pStyle w:val="Code"/>
-      </w:pPr>
-      <w:r>
-        <w:t>movies_container=Container(window)</w:t>
-      </w:r>
-    </w:p>
-    <w:p>
-      <w:pPr>
-        <w:pStyle w:val="Code"/>
-      </w:pPr>
-      <w:r>
-        <w:t>rooms_container=Container(window)</w:t>
-      </w:r>
-    </w:p>
-    <w:p>
-      <w:pPr>
-        <w:pStyle w:val="Code"/>
-      </w:pPr>
-      <w:r>
-        <w:t>seats_container=Container(</w:t>
-      </w:r>
-      <w:proofErr w:type="gramStart"/>
-      <w:r>
-        <w:t>window,expand</w:t>
-      </w:r>
-      <w:proofErr w:type="gramEnd"/>
-      <w:r>
-        <w:t>=1)</w:t>
-      </w:r>
-    </w:p>
-    <w:p>
-      <w:pPr>
-        <w:pStyle w:val="Code"/>
-      </w:pPr>
-    </w:p>
-    <w:p>
-      <w:pPr>
-        <w:pStyle w:val="Code"/>
-      </w:pPr>
-      <w:r>
-        <w:t>build_</w:t>
-      </w:r>
-      <w:proofErr w:type="gramStart"/>
-      <w:r>
-        <w:t>movies(</w:t>
-      </w:r>
-      <w:proofErr w:type="gramEnd"/>
-      <w:r>
-        <w:t>)</w:t>
-      </w:r>
-    </w:p>
-    <w:p>
-      <w:pPr>
-        <w:pStyle w:val="Code"/>
-      </w:pPr>
-      <w:proofErr w:type="gramStart"/>
-      <w:r>
-        <w:t>window.mainloop</w:t>
-      </w:r>
-      <w:proofErr w:type="gramEnd"/>
-      <w:r>
-        <w:t>()</w:t>
-      </w:r>
-    </w:p>
-    <w:p>
-      <w:pPr>
-        <w:pStyle w:val="P"/>
-        <w:rPr>
-          <w:lang w:val="en-US"/>
-        </w:rPr>
-      </w:pPr>
-    </w:p>
-    <w:p>
-      <w:pPr>
-        <w:pStyle w:val="H1"/>
-        <w:rPr>
-          <w:lang w:val="en-US"/>
-        </w:rPr>
-      </w:pPr>
-      <w:bookmarkStart w:id="8" w:name="_Toc180046263"/>
-      <w:r>
-        <w:t>Результати виконання</w:t>
-      </w:r>
-      <w:bookmarkEnd w:id="8"/>
-    </w:p>
-    <w:p>
-      <w:pPr>
-        <w:pStyle w:val="P"/>
-        <w:rPr>
-          <w:lang w:val="en-US"/>
-        </w:rPr>
-      </w:pPr>
-    </w:p>
-    <w:p>
-      <w:pPr>
-        <w:pStyle w:val="IMG"/>
-        <w:rPr>
-          <w:lang w:val="en-US"/>
-        </w:rPr>
-      </w:pPr>
-      <w:r>
         <w:drawing>
           <wp:inline distT="0" distB="0" distL="0" distR="0" wp14:anchorId="225708FE" wp14:editId="27B7AE74">
             <wp:extent cx="5731510" cy="2714625"/>
@@ -4088,7 +3404,6 @@
         </w:rPr>
       </w:pPr>
       <w:r>
-        <w:lastRenderedPageBreak/>
         <w:drawing>
           <wp:inline distT="0" distB="0" distL="0" distR="0" wp14:anchorId="1FF11DC6" wp14:editId="7063D0F0">
             <wp:extent cx="5731510" cy="2713355"/>
@@ -4144,6 +3459,7 @@
         <w:pStyle w:val="IMG"/>
       </w:pPr>
       <w:r>
+        <w:lastRenderedPageBreak/>
         <w:drawing>
           <wp:inline distT="0" distB="0" distL="0" distR="0" wp14:anchorId="4A034245" wp14:editId="02543DD6">
             <wp:extent cx="5731510" cy="2713355"/>
@@ -4201,14 +3517,14 @@
       <w:pPr>
         <w:pStyle w:val="H1"/>
       </w:pPr>
-      <w:bookmarkStart w:id="9" w:name="_Toc180046264"/>
+      <w:bookmarkStart w:id="6" w:name="_Toc180046264"/>
       <w:r>
         <w:rPr>
           <w:lang w:val="en-US"/>
         </w:rPr>
         <w:t>Контрольні питання</w:t>
       </w:r>
-      <w:bookmarkEnd w:id="9"/>
+      <w:bookmarkEnd w:id="6"/>
     </w:p>
     <w:p>
       <w:pPr>
@@ -4236,7 +3552,6 @@
         </w:rPr>
       </w:pPr>
       <w:r>
-        <w:lastRenderedPageBreak/>
         <w:t xml:space="preserve">Засоби бібліотеки </w:t>
       </w:r>
       <w:r>

</xml_diff>

<commit_message>
feat: RP2.2 calculate func JESUS THANK YOU LORD GOD ALMIGHTY KING OF KINGS AND LORD OF LORDS
</commit_message>
<xml_diff>
--- a/31RP Rozrobka Prykladnyh-program/2/KNT-122_Onyshchenko_Variant-19_PR2.docx
+++ b/31RP Rozrobka Prykladnyh-program/2/KNT-122_Onyshchenko_Variant-19_PR2.docx
@@ -426,7 +426,7 @@
               <w:tab w:val="right" w:leader="dot" w:pos="9016"/>
             </w:tabs>
             <w:rPr>
-              <w:rFonts w:ascii="Times New Roman" w:hAnsi="Times New Roman"/>
+              <w:rFonts w:cstheme="minorBidi"/>
               <w:noProof/>
               <w:kern w:val="2"/>
               <w:sz w:val="24"/>
@@ -458,83 +458,59 @@
             </w:rPr>
             <w:fldChar w:fldCharType="separate"/>
           </w:r>
-          <w:hyperlink w:anchor="_Toc180046256" w:history="1">
+          <w:hyperlink w:anchor="_Toc180480383" w:history="1">
             <w:r>
               <w:rPr>
                 <w:rStyle w:val="a4"/>
-                <w:rFonts w:ascii="Times New Roman" w:hAnsi="Times New Roman"/>
-                <w:noProof/>
-                <w:sz w:val="24"/>
-                <w:szCs w:val="24"/>
+                <w:noProof/>
               </w:rPr>
               <w:t>Мета роботи</w:t>
             </w:r>
             <w:r>
               <w:rPr>
-                <w:rFonts w:ascii="Times New Roman" w:hAnsi="Times New Roman"/>
-                <w:noProof/>
-                <w:webHidden/>
-                <w:sz w:val="24"/>
-                <w:szCs w:val="24"/>
+                <w:noProof/>
+                <w:webHidden/>
               </w:rPr>
               <w:tab/>
             </w:r>
             <w:r>
               <w:rPr>
-                <w:rFonts w:ascii="Times New Roman" w:hAnsi="Times New Roman"/>
-                <w:noProof/>
-                <w:webHidden/>
-                <w:sz w:val="24"/>
-                <w:szCs w:val="24"/>
+                <w:noProof/>
+                <w:webHidden/>
               </w:rPr>
               <w:fldChar w:fldCharType="begin"/>
             </w:r>
             <w:r>
               <w:rPr>
-                <w:rFonts w:ascii="Times New Roman" w:hAnsi="Times New Roman"/>
-                <w:noProof/>
-                <w:webHidden/>
-                <w:sz w:val="24"/>
-                <w:szCs w:val="24"/>
-              </w:rPr>
-              <w:instrText xml:space="preserve"> PAGEREF _Toc180046256 \h </w:instrText>
-            </w:r>
-            <w:r>
-              <w:rPr>
-                <w:rFonts w:ascii="Times New Roman" w:hAnsi="Times New Roman"/>
-                <w:noProof/>
-                <w:webHidden/>
-                <w:sz w:val="24"/>
-                <w:szCs w:val="24"/>
-              </w:rPr>
-            </w:r>
-            <w:r>
-              <w:rPr>
-                <w:rFonts w:ascii="Times New Roman" w:hAnsi="Times New Roman"/>
-                <w:noProof/>
-                <w:webHidden/>
-                <w:sz w:val="24"/>
-                <w:szCs w:val="24"/>
+                <w:noProof/>
+                <w:webHidden/>
+              </w:rPr>
+              <w:instrText xml:space="preserve"> PAGEREF _Toc180480383 \h </w:instrText>
+            </w:r>
+            <w:r>
+              <w:rPr>
+                <w:noProof/>
+                <w:webHidden/>
+              </w:rPr>
+            </w:r>
+            <w:r>
+              <w:rPr>
+                <w:noProof/>
+                <w:webHidden/>
               </w:rPr>
               <w:fldChar w:fldCharType="separate"/>
             </w:r>
             <w:r>
               <w:rPr>
-                <w:rFonts w:ascii="Times New Roman" w:hAnsi="Times New Roman"/>
-                <w:noProof/>
-                <w:webHidden/>
-                <w:sz w:val="24"/>
-                <w:szCs w:val="24"/>
+                <w:noProof/>
+                <w:webHidden/>
               </w:rPr>
               <w:t>3</w:t>
             </w:r>
             <w:r>
               <w:rPr>
-                <w:rFonts w:ascii="Times New Roman" w:hAnsi="Times New Roman"/>
-                <w:noProof/>
-                <w:webHidden/>
-                <w:sz w:val="24"/>
-                <w:szCs w:val="24"/>
+                <w:noProof/>
+                <w:webHidden/>
               </w:rPr>
               <w:fldChar w:fldCharType="end"/>
             </w:r>
@@ -547,7 +523,7 @@
               <w:tab w:val="right" w:leader="dot" w:pos="9016"/>
             </w:tabs>
             <w:rPr>
-              <w:rFonts w:ascii="Times New Roman" w:hAnsi="Times New Roman"/>
+              <w:rFonts w:cstheme="minorBidi"/>
               <w:noProof/>
               <w:kern w:val="2"/>
               <w:sz w:val="24"/>
@@ -555,83 +531,59 @@
               <w14:ligatures w14:val="standardContextual"/>
             </w:rPr>
           </w:pPr>
-          <w:hyperlink w:anchor="_Toc180046257" w:history="1">
+          <w:hyperlink w:anchor="_Toc180480384" w:history="1">
             <w:r>
               <w:rPr>
                 <w:rStyle w:val="a4"/>
-                <w:rFonts w:ascii="Times New Roman" w:hAnsi="Times New Roman"/>
-                <w:noProof/>
-                <w:sz w:val="24"/>
-                <w:szCs w:val="24"/>
+                <w:noProof/>
               </w:rPr>
               <w:t>Індивідуальне завдання</w:t>
             </w:r>
             <w:r>
               <w:rPr>
-                <w:rFonts w:ascii="Times New Roman" w:hAnsi="Times New Roman"/>
-                <w:noProof/>
-                <w:webHidden/>
-                <w:sz w:val="24"/>
-                <w:szCs w:val="24"/>
+                <w:noProof/>
+                <w:webHidden/>
               </w:rPr>
               <w:tab/>
             </w:r>
             <w:r>
               <w:rPr>
-                <w:rFonts w:ascii="Times New Roman" w:hAnsi="Times New Roman"/>
-                <w:noProof/>
-                <w:webHidden/>
-                <w:sz w:val="24"/>
-                <w:szCs w:val="24"/>
+                <w:noProof/>
+                <w:webHidden/>
               </w:rPr>
               <w:fldChar w:fldCharType="begin"/>
             </w:r>
             <w:r>
               <w:rPr>
-                <w:rFonts w:ascii="Times New Roman" w:hAnsi="Times New Roman"/>
-                <w:noProof/>
-                <w:webHidden/>
-                <w:sz w:val="24"/>
-                <w:szCs w:val="24"/>
-              </w:rPr>
-              <w:instrText xml:space="preserve"> PAGEREF _Toc180046257 \h </w:instrText>
-            </w:r>
-            <w:r>
-              <w:rPr>
-                <w:rFonts w:ascii="Times New Roman" w:hAnsi="Times New Roman"/>
-                <w:noProof/>
-                <w:webHidden/>
-                <w:sz w:val="24"/>
-                <w:szCs w:val="24"/>
-              </w:rPr>
-            </w:r>
-            <w:r>
-              <w:rPr>
-                <w:rFonts w:ascii="Times New Roman" w:hAnsi="Times New Roman"/>
-                <w:noProof/>
-                <w:webHidden/>
-                <w:sz w:val="24"/>
-                <w:szCs w:val="24"/>
+                <w:noProof/>
+                <w:webHidden/>
+              </w:rPr>
+              <w:instrText xml:space="preserve"> PAGEREF _Toc180480384 \h </w:instrText>
+            </w:r>
+            <w:r>
+              <w:rPr>
+                <w:noProof/>
+                <w:webHidden/>
+              </w:rPr>
+            </w:r>
+            <w:r>
+              <w:rPr>
+                <w:noProof/>
+                <w:webHidden/>
               </w:rPr>
               <w:fldChar w:fldCharType="separate"/>
             </w:r>
             <w:r>
               <w:rPr>
-                <w:rFonts w:ascii="Times New Roman" w:hAnsi="Times New Roman"/>
-                <w:noProof/>
-                <w:webHidden/>
-                <w:sz w:val="24"/>
-                <w:szCs w:val="24"/>
+                <w:noProof/>
+                <w:webHidden/>
               </w:rPr>
               <w:t>3</w:t>
             </w:r>
             <w:r>
               <w:rPr>
-                <w:rFonts w:ascii="Times New Roman" w:hAnsi="Times New Roman"/>
-                <w:noProof/>
-                <w:webHidden/>
-                <w:sz w:val="24"/>
-                <w:szCs w:val="24"/>
+                <w:noProof/>
+                <w:webHidden/>
               </w:rPr>
               <w:fldChar w:fldCharType="end"/>
             </w:r>
@@ -644,7 +596,7 @@
               <w:tab w:val="right" w:leader="dot" w:pos="9016"/>
             </w:tabs>
             <w:rPr>
-              <w:rFonts w:ascii="Times New Roman" w:hAnsi="Times New Roman"/>
+              <w:rFonts w:cstheme="minorBidi"/>
               <w:noProof/>
               <w:kern w:val="2"/>
               <w:sz w:val="24"/>
@@ -652,83 +604,59 @@
               <w14:ligatures w14:val="standardContextual"/>
             </w:rPr>
           </w:pPr>
-          <w:hyperlink w:anchor="_Toc180046258" w:history="1">
+          <w:hyperlink w:anchor="_Toc180480385" w:history="1">
             <w:r>
               <w:rPr>
                 <w:rStyle w:val="a4"/>
-                <w:rFonts w:ascii="Times New Roman" w:hAnsi="Times New Roman"/>
-                <w:noProof/>
-                <w:sz w:val="24"/>
-                <w:szCs w:val="24"/>
+                <w:noProof/>
               </w:rPr>
               <w:t>Тексти файлів</w:t>
             </w:r>
             <w:r>
               <w:rPr>
-                <w:rFonts w:ascii="Times New Roman" w:hAnsi="Times New Roman"/>
-                <w:noProof/>
-                <w:webHidden/>
-                <w:sz w:val="24"/>
-                <w:szCs w:val="24"/>
+                <w:noProof/>
+                <w:webHidden/>
               </w:rPr>
               <w:tab/>
             </w:r>
             <w:r>
               <w:rPr>
-                <w:rFonts w:ascii="Times New Roman" w:hAnsi="Times New Roman"/>
-                <w:noProof/>
-                <w:webHidden/>
-                <w:sz w:val="24"/>
-                <w:szCs w:val="24"/>
+                <w:noProof/>
+                <w:webHidden/>
               </w:rPr>
               <w:fldChar w:fldCharType="begin"/>
             </w:r>
             <w:r>
               <w:rPr>
-                <w:rFonts w:ascii="Times New Roman" w:hAnsi="Times New Roman"/>
-                <w:noProof/>
-                <w:webHidden/>
-                <w:sz w:val="24"/>
-                <w:szCs w:val="24"/>
-              </w:rPr>
-              <w:instrText xml:space="preserve"> PAGEREF _Toc180046258 \h </w:instrText>
-            </w:r>
-            <w:r>
-              <w:rPr>
-                <w:rFonts w:ascii="Times New Roman" w:hAnsi="Times New Roman"/>
-                <w:noProof/>
-                <w:webHidden/>
-                <w:sz w:val="24"/>
-                <w:szCs w:val="24"/>
-              </w:rPr>
-            </w:r>
-            <w:r>
-              <w:rPr>
-                <w:rFonts w:ascii="Times New Roman" w:hAnsi="Times New Roman"/>
-                <w:noProof/>
-                <w:webHidden/>
-                <w:sz w:val="24"/>
-                <w:szCs w:val="24"/>
+                <w:noProof/>
+                <w:webHidden/>
+              </w:rPr>
+              <w:instrText xml:space="preserve"> PAGEREF _Toc180480385 \h </w:instrText>
+            </w:r>
+            <w:r>
+              <w:rPr>
+                <w:noProof/>
+                <w:webHidden/>
+              </w:rPr>
+            </w:r>
+            <w:r>
+              <w:rPr>
+                <w:noProof/>
+                <w:webHidden/>
               </w:rPr>
               <w:fldChar w:fldCharType="separate"/>
             </w:r>
             <w:r>
               <w:rPr>
-                <w:rFonts w:ascii="Times New Roman" w:hAnsi="Times New Roman"/>
-                <w:noProof/>
-                <w:webHidden/>
-                <w:sz w:val="24"/>
-                <w:szCs w:val="24"/>
+                <w:noProof/>
+                <w:webHidden/>
               </w:rPr>
               <w:t>3</w:t>
             </w:r>
             <w:r>
               <w:rPr>
-                <w:rFonts w:ascii="Times New Roman" w:hAnsi="Times New Roman"/>
-                <w:noProof/>
-                <w:webHidden/>
-                <w:sz w:val="24"/>
-                <w:szCs w:val="24"/>
+                <w:noProof/>
+                <w:webHidden/>
               </w:rPr>
               <w:fldChar w:fldCharType="end"/>
             </w:r>
@@ -741,7 +669,7 @@
               <w:tab w:val="right" w:leader="dot" w:pos="9016"/>
             </w:tabs>
             <w:rPr>
-              <w:rFonts w:ascii="Times New Roman" w:hAnsi="Times New Roman"/>
+              <w:rFonts w:cstheme="minorBidi"/>
               <w:noProof/>
               <w:kern w:val="2"/>
               <w:sz w:val="24"/>
@@ -749,84 +677,207 @@
               <w14:ligatures w14:val="standardContextual"/>
             </w:rPr>
           </w:pPr>
-          <w:hyperlink w:anchor="_Toc180046259" w:history="1">
+          <w:hyperlink w:anchor="_Toc180480386" w:history="1">
             <w:r>
               <w:rPr>
                 <w:rStyle w:val="a4"/>
-                <w:rFonts w:ascii="Times New Roman" w:hAnsi="Times New Roman"/>
-                <w:noProof/>
-                <w:sz w:val="24"/>
-                <w:szCs w:val="24"/>
+                <w:noProof/>
                 <w:lang w:val="en-US"/>
               </w:rPr>
-              <w:t>constants.py</w:t>
-            </w:r>
-            <w:r>
-              <w:rPr>
-                <w:rFonts w:ascii="Times New Roman" w:hAnsi="Times New Roman"/>
-                <w:noProof/>
-                <w:webHidden/>
-                <w:sz w:val="24"/>
-                <w:szCs w:val="24"/>
+              <w:t>run.py</w:t>
+            </w:r>
+            <w:r>
+              <w:rPr>
+                <w:noProof/>
+                <w:webHidden/>
               </w:rPr>
               <w:tab/>
             </w:r>
             <w:r>
               <w:rPr>
-                <w:rFonts w:ascii="Times New Roman" w:hAnsi="Times New Roman"/>
-                <w:noProof/>
-                <w:webHidden/>
-                <w:sz w:val="24"/>
-                <w:szCs w:val="24"/>
+                <w:noProof/>
+                <w:webHidden/>
               </w:rPr>
               <w:fldChar w:fldCharType="begin"/>
             </w:r>
             <w:r>
               <w:rPr>
-                <w:rFonts w:ascii="Times New Roman" w:hAnsi="Times New Roman"/>
-                <w:noProof/>
-                <w:webHidden/>
-                <w:sz w:val="24"/>
-                <w:szCs w:val="24"/>
-              </w:rPr>
-              <w:instrText xml:space="preserve"> PAGEREF _Toc180046259 \h </w:instrText>
-            </w:r>
-            <w:r>
-              <w:rPr>
-                <w:rFonts w:ascii="Times New Roman" w:hAnsi="Times New Roman"/>
-                <w:noProof/>
-                <w:webHidden/>
-                <w:sz w:val="24"/>
-                <w:szCs w:val="24"/>
-              </w:rPr>
-            </w:r>
-            <w:r>
-              <w:rPr>
-                <w:rFonts w:ascii="Times New Roman" w:hAnsi="Times New Roman"/>
-                <w:noProof/>
-                <w:webHidden/>
-                <w:sz w:val="24"/>
-                <w:szCs w:val="24"/>
+                <w:noProof/>
+                <w:webHidden/>
+              </w:rPr>
+              <w:instrText xml:space="preserve"> PAGEREF _Toc180480386 \h </w:instrText>
+            </w:r>
+            <w:r>
+              <w:rPr>
+                <w:noProof/>
+                <w:webHidden/>
+              </w:rPr>
+            </w:r>
+            <w:r>
+              <w:rPr>
+                <w:noProof/>
+                <w:webHidden/>
               </w:rPr>
               <w:fldChar w:fldCharType="separate"/>
             </w:r>
             <w:r>
               <w:rPr>
-                <w:rFonts w:ascii="Times New Roman" w:hAnsi="Times New Roman"/>
-                <w:noProof/>
-                <w:webHidden/>
-                <w:sz w:val="24"/>
-                <w:szCs w:val="24"/>
+                <w:noProof/>
+                <w:webHidden/>
               </w:rPr>
               <w:t>3</w:t>
             </w:r>
             <w:r>
               <w:rPr>
-                <w:rFonts w:ascii="Times New Roman" w:hAnsi="Times New Roman"/>
-                <w:noProof/>
-                <w:webHidden/>
-                <w:sz w:val="24"/>
-                <w:szCs w:val="24"/>
+                <w:noProof/>
+                <w:webHidden/>
+              </w:rPr>
+              <w:fldChar w:fldCharType="end"/>
+            </w:r>
+          </w:hyperlink>
+        </w:p>
+        <w:p>
+          <w:pPr>
+            <w:pStyle w:val="11"/>
+            <w:tabs>
+              <w:tab w:val="right" w:leader="dot" w:pos="9016"/>
+            </w:tabs>
+            <w:rPr>
+              <w:rFonts w:cstheme="minorBidi"/>
+              <w:noProof/>
+              <w:kern w:val="2"/>
+              <w:sz w:val="24"/>
+              <w:szCs w:val="24"/>
+              <w14:ligatures w14:val="standardContextual"/>
+            </w:rPr>
+          </w:pPr>
+          <w:hyperlink w:anchor="_Toc180480387" w:history="1">
+            <w:r>
+              <w:rPr>
+                <w:rStyle w:val="a4"/>
+                <w:noProof/>
+              </w:rPr>
+              <w:t>Результати виконання</w:t>
+            </w:r>
+            <w:r>
+              <w:rPr>
+                <w:noProof/>
+                <w:webHidden/>
+              </w:rPr>
+              <w:tab/>
+            </w:r>
+            <w:r>
+              <w:rPr>
+                <w:noProof/>
+                <w:webHidden/>
+              </w:rPr>
+              <w:fldChar w:fldCharType="begin"/>
+            </w:r>
+            <w:r>
+              <w:rPr>
+                <w:noProof/>
+                <w:webHidden/>
+              </w:rPr>
+              <w:instrText xml:space="preserve"> PAGEREF _Toc180480387 \h </w:instrText>
+            </w:r>
+            <w:r>
+              <w:rPr>
+                <w:noProof/>
+                <w:webHidden/>
+              </w:rPr>
+            </w:r>
+            <w:r>
+              <w:rPr>
+                <w:noProof/>
+                <w:webHidden/>
+              </w:rPr>
+              <w:fldChar w:fldCharType="separate"/>
+            </w:r>
+            <w:r>
+              <w:rPr>
+                <w:noProof/>
+                <w:webHidden/>
+              </w:rPr>
+              <w:t>4</w:t>
+            </w:r>
+            <w:r>
+              <w:rPr>
+                <w:noProof/>
+                <w:webHidden/>
+              </w:rPr>
+              <w:fldChar w:fldCharType="end"/>
+            </w:r>
+          </w:hyperlink>
+        </w:p>
+        <w:p>
+          <w:pPr>
+            <w:pStyle w:val="11"/>
+            <w:tabs>
+              <w:tab w:val="right" w:leader="dot" w:pos="9016"/>
+            </w:tabs>
+            <w:rPr>
+              <w:rFonts w:cstheme="minorBidi"/>
+              <w:noProof/>
+              <w:kern w:val="2"/>
+              <w:sz w:val="24"/>
+              <w:szCs w:val="24"/>
+              <w14:ligatures w14:val="standardContextual"/>
+            </w:rPr>
+          </w:pPr>
+          <w:hyperlink w:anchor="_Toc180480388" w:history="1">
+            <w:r>
+              <w:rPr>
+                <w:rStyle w:val="a4"/>
+                <w:noProof/>
+                <w:lang w:val="en-US"/>
+              </w:rPr>
+              <w:t>Контрольні питання</w:t>
+            </w:r>
+            <w:r>
+              <w:rPr>
+                <w:noProof/>
+                <w:webHidden/>
+              </w:rPr>
+              <w:tab/>
+            </w:r>
+            <w:r>
+              <w:rPr>
+                <w:noProof/>
+                <w:webHidden/>
+              </w:rPr>
+              <w:fldChar w:fldCharType="begin"/>
+            </w:r>
+            <w:r>
+              <w:rPr>
+                <w:noProof/>
+                <w:webHidden/>
+              </w:rPr>
+              <w:instrText xml:space="preserve"> PAGEREF _Toc180480388 \h </w:instrText>
+            </w:r>
+            <w:r>
+              <w:rPr>
+                <w:noProof/>
+                <w:webHidden/>
+              </w:rPr>
+            </w:r>
+            <w:r>
+              <w:rPr>
+                <w:noProof/>
+                <w:webHidden/>
+              </w:rPr>
+              <w:fldChar w:fldCharType="separate"/>
+            </w:r>
+            <w:r>
+              <w:rPr>
+                <w:noProof/>
+                <w:webHidden/>
+              </w:rPr>
+              <w:t>6</w:t>
+            </w:r>
+            <w:r>
+              <w:rPr>
+                <w:noProof/>
+                <w:webHidden/>
               </w:rPr>
               <w:fldChar w:fldCharType="end"/>
             </w:r>
@@ -839,7 +890,7 @@
               <w:tab w:val="right" w:leader="dot" w:pos="9016"/>
             </w:tabs>
             <w:rPr>
-              <w:rFonts w:ascii="Times New Roman" w:hAnsi="Times New Roman"/>
+              <w:rFonts w:cstheme="minorBidi"/>
               <w:noProof/>
               <w:kern w:val="2"/>
               <w:sz w:val="24"/>
@@ -847,84 +898,67 @@
               <w14:ligatures w14:val="standardContextual"/>
             </w:rPr>
           </w:pPr>
-          <w:hyperlink w:anchor="_Toc180046260" w:history="1">
+          <w:hyperlink w:anchor="_Toc180480389" w:history="1">
             <w:r>
               <w:rPr>
                 <w:rStyle w:val="a4"/>
-                <w:rFonts w:ascii="Times New Roman" w:hAnsi="Times New Roman"/>
-                <w:noProof/>
-                <w:sz w:val="24"/>
-                <w:szCs w:val="24"/>
+                <w:noProof/>
+              </w:rPr>
+              <w:t xml:space="preserve">Засоби бібліотеки </w:t>
+            </w:r>
+            <w:r>
+              <w:rPr>
+                <w:rStyle w:val="a4"/>
+                <w:noProof/>
                 <w:lang w:val="en-US"/>
               </w:rPr>
-              <w:t>movies.json</w:t>
-            </w:r>
-            <w:r>
-              <w:rPr>
-                <w:rFonts w:ascii="Times New Roman" w:hAnsi="Times New Roman"/>
-                <w:noProof/>
-                <w:webHidden/>
-                <w:sz w:val="24"/>
-                <w:szCs w:val="24"/>
+              <w:t>NumPy</w:t>
+            </w:r>
+            <w:r>
+              <w:rPr>
+                <w:noProof/>
+                <w:webHidden/>
               </w:rPr>
               <w:tab/>
             </w:r>
             <w:r>
               <w:rPr>
-                <w:rFonts w:ascii="Times New Roman" w:hAnsi="Times New Roman"/>
-                <w:noProof/>
-                <w:webHidden/>
-                <w:sz w:val="24"/>
-                <w:szCs w:val="24"/>
+                <w:noProof/>
+                <w:webHidden/>
               </w:rPr>
               <w:fldChar w:fldCharType="begin"/>
             </w:r>
             <w:r>
               <w:rPr>
-                <w:rFonts w:ascii="Times New Roman" w:hAnsi="Times New Roman"/>
-                <w:noProof/>
-                <w:webHidden/>
-                <w:sz w:val="24"/>
-                <w:szCs w:val="24"/>
-              </w:rPr>
-              <w:instrText xml:space="preserve"> PAGEREF _Toc180046260 \h </w:instrText>
-            </w:r>
-            <w:r>
-              <w:rPr>
-                <w:rFonts w:ascii="Times New Roman" w:hAnsi="Times New Roman"/>
-                <w:noProof/>
-                <w:webHidden/>
-                <w:sz w:val="24"/>
-                <w:szCs w:val="24"/>
-              </w:rPr>
-            </w:r>
-            <w:r>
-              <w:rPr>
-                <w:rFonts w:ascii="Times New Roman" w:hAnsi="Times New Roman"/>
-                <w:noProof/>
-                <w:webHidden/>
-                <w:sz w:val="24"/>
-                <w:szCs w:val="24"/>
+                <w:noProof/>
+                <w:webHidden/>
+              </w:rPr>
+              <w:instrText xml:space="preserve"> PAGEREF _Toc180480389 \h </w:instrText>
+            </w:r>
+            <w:r>
+              <w:rPr>
+                <w:noProof/>
+                <w:webHidden/>
+              </w:rPr>
+            </w:r>
+            <w:r>
+              <w:rPr>
+                <w:noProof/>
+                <w:webHidden/>
               </w:rPr>
               <w:fldChar w:fldCharType="separate"/>
             </w:r>
             <w:r>
               <w:rPr>
-                <w:rFonts w:ascii="Times New Roman" w:hAnsi="Times New Roman"/>
-                <w:noProof/>
-                <w:webHidden/>
-                <w:sz w:val="24"/>
-                <w:szCs w:val="24"/>
-              </w:rPr>
-              <w:t>3</w:t>
-            </w:r>
-            <w:r>
-              <w:rPr>
-                <w:rFonts w:ascii="Times New Roman" w:hAnsi="Times New Roman"/>
-                <w:noProof/>
-                <w:webHidden/>
-                <w:sz w:val="24"/>
-                <w:szCs w:val="24"/>
+                <w:noProof/>
+                <w:webHidden/>
+              </w:rPr>
+              <w:t>6</w:t>
+            </w:r>
+            <w:r>
+              <w:rPr>
+                <w:noProof/>
+                <w:webHidden/>
               </w:rPr>
               <w:fldChar w:fldCharType="end"/>
             </w:r>
@@ -937,7 +971,7 @@
               <w:tab w:val="right" w:leader="dot" w:pos="9016"/>
             </w:tabs>
             <w:rPr>
-              <w:rFonts w:ascii="Times New Roman" w:hAnsi="Times New Roman"/>
+              <w:rFonts w:cstheme="minorBidi"/>
               <w:noProof/>
               <w:kern w:val="2"/>
               <w:sz w:val="24"/>
@@ -945,84 +979,67 @@
               <w14:ligatures w14:val="standardContextual"/>
             </w:rPr>
           </w:pPr>
-          <w:hyperlink w:anchor="_Toc180046261" w:history="1">
+          <w:hyperlink w:anchor="_Toc180480390" w:history="1">
             <w:r>
               <w:rPr>
                 <w:rStyle w:val="a4"/>
-                <w:rFonts w:ascii="Times New Roman" w:hAnsi="Times New Roman"/>
-                <w:noProof/>
-                <w:sz w:val="24"/>
-                <w:szCs w:val="24"/>
+                <w:noProof/>
+              </w:rPr>
+              <w:t xml:space="preserve">Засоби бібліотеки </w:t>
+            </w:r>
+            <w:r>
+              <w:rPr>
+                <w:rStyle w:val="a4"/>
+                <w:noProof/>
                 <w:lang w:val="en-US"/>
               </w:rPr>
-              <w:t>objects.py</w:t>
-            </w:r>
-            <w:r>
-              <w:rPr>
-                <w:rFonts w:ascii="Times New Roman" w:hAnsi="Times New Roman"/>
-                <w:noProof/>
-                <w:webHidden/>
-                <w:sz w:val="24"/>
-                <w:szCs w:val="24"/>
+              <w:t>Scipy</w:t>
+            </w:r>
+            <w:r>
+              <w:rPr>
+                <w:noProof/>
+                <w:webHidden/>
               </w:rPr>
               <w:tab/>
             </w:r>
             <w:r>
               <w:rPr>
-                <w:rFonts w:ascii="Times New Roman" w:hAnsi="Times New Roman"/>
-                <w:noProof/>
-                <w:webHidden/>
-                <w:sz w:val="24"/>
-                <w:szCs w:val="24"/>
+                <w:noProof/>
+                <w:webHidden/>
               </w:rPr>
               <w:fldChar w:fldCharType="begin"/>
             </w:r>
             <w:r>
               <w:rPr>
-                <w:rFonts w:ascii="Times New Roman" w:hAnsi="Times New Roman"/>
-                <w:noProof/>
-                <w:webHidden/>
-                <w:sz w:val="24"/>
-                <w:szCs w:val="24"/>
-              </w:rPr>
-              <w:instrText xml:space="preserve"> PAGEREF _Toc180046261 \h </w:instrText>
-            </w:r>
-            <w:r>
-              <w:rPr>
-                <w:rFonts w:ascii="Times New Roman" w:hAnsi="Times New Roman"/>
-                <w:noProof/>
-                <w:webHidden/>
-                <w:sz w:val="24"/>
-                <w:szCs w:val="24"/>
-              </w:rPr>
-            </w:r>
-            <w:r>
-              <w:rPr>
-                <w:rFonts w:ascii="Times New Roman" w:hAnsi="Times New Roman"/>
-                <w:noProof/>
-                <w:webHidden/>
-                <w:sz w:val="24"/>
-                <w:szCs w:val="24"/>
+                <w:noProof/>
+                <w:webHidden/>
+              </w:rPr>
+              <w:instrText xml:space="preserve"> PAGEREF _Toc180480390 \h </w:instrText>
+            </w:r>
+            <w:r>
+              <w:rPr>
+                <w:noProof/>
+                <w:webHidden/>
+              </w:rPr>
+            </w:r>
+            <w:r>
+              <w:rPr>
+                <w:noProof/>
+                <w:webHidden/>
               </w:rPr>
               <w:fldChar w:fldCharType="separate"/>
             </w:r>
             <w:r>
               <w:rPr>
-                <w:rFonts w:ascii="Times New Roman" w:hAnsi="Times New Roman"/>
-                <w:noProof/>
-                <w:webHidden/>
-                <w:sz w:val="24"/>
-                <w:szCs w:val="24"/>
-              </w:rPr>
-              <w:t>4</w:t>
-            </w:r>
-            <w:r>
-              <w:rPr>
-                <w:rFonts w:ascii="Times New Roman" w:hAnsi="Times New Roman"/>
-                <w:noProof/>
-                <w:webHidden/>
-                <w:sz w:val="24"/>
-                <w:szCs w:val="24"/>
+                <w:noProof/>
+                <w:webHidden/>
+              </w:rPr>
+              <w:t>6</w:t>
+            </w:r>
+            <w:r>
+              <w:rPr>
+                <w:noProof/>
+                <w:webHidden/>
               </w:rPr>
               <w:fldChar w:fldCharType="end"/>
             </w:r>
@@ -1035,7 +1052,7 @@
               <w:tab w:val="right" w:leader="dot" w:pos="9016"/>
             </w:tabs>
             <w:rPr>
-              <w:rFonts w:ascii="Times New Roman" w:hAnsi="Times New Roman"/>
+              <w:rFonts w:cstheme="minorBidi"/>
               <w:noProof/>
               <w:kern w:val="2"/>
               <w:sz w:val="24"/>
@@ -1043,279 +1060,67 @@
               <w14:ligatures w14:val="standardContextual"/>
             </w:rPr>
           </w:pPr>
-          <w:hyperlink w:anchor="_Toc180046262" w:history="1">
+          <w:hyperlink w:anchor="_Toc180480391" w:history="1">
             <w:r>
               <w:rPr>
                 <w:rStyle w:val="a4"/>
-                <w:rFonts w:ascii="Times New Roman" w:hAnsi="Times New Roman"/>
-                <w:noProof/>
-                <w:sz w:val="24"/>
-                <w:szCs w:val="24"/>
+                <w:noProof/>
+              </w:rPr>
+              <w:t xml:space="preserve">Призначення бібліотеки </w:t>
+            </w:r>
+            <w:r>
+              <w:rPr>
+                <w:rStyle w:val="a4"/>
+                <w:noProof/>
                 <w:lang w:val="en-US"/>
               </w:rPr>
-              <w:t>run.py</w:t>
-            </w:r>
-            <w:r>
-              <w:rPr>
-                <w:rFonts w:ascii="Times New Roman" w:hAnsi="Times New Roman"/>
-                <w:noProof/>
-                <w:webHidden/>
-                <w:sz w:val="24"/>
-                <w:szCs w:val="24"/>
+              <w:t>matplotlib</w:t>
+            </w:r>
+            <w:r>
+              <w:rPr>
+                <w:noProof/>
+                <w:webHidden/>
               </w:rPr>
               <w:tab/>
             </w:r>
             <w:r>
               <w:rPr>
-                <w:rFonts w:ascii="Times New Roman" w:hAnsi="Times New Roman"/>
-                <w:noProof/>
-                <w:webHidden/>
-                <w:sz w:val="24"/>
-                <w:szCs w:val="24"/>
+                <w:noProof/>
+                <w:webHidden/>
               </w:rPr>
               <w:fldChar w:fldCharType="begin"/>
             </w:r>
             <w:r>
               <w:rPr>
-                <w:rFonts w:ascii="Times New Roman" w:hAnsi="Times New Roman"/>
-                <w:noProof/>
-                <w:webHidden/>
-                <w:sz w:val="24"/>
-                <w:szCs w:val="24"/>
-              </w:rPr>
-              <w:instrText xml:space="preserve"> PAGEREF _Toc180046262 \h </w:instrText>
-            </w:r>
-            <w:r>
-              <w:rPr>
-                <w:rFonts w:ascii="Times New Roman" w:hAnsi="Times New Roman"/>
-                <w:noProof/>
-                <w:webHidden/>
-                <w:sz w:val="24"/>
-                <w:szCs w:val="24"/>
-              </w:rPr>
-            </w:r>
-            <w:r>
-              <w:rPr>
-                <w:rFonts w:ascii="Times New Roman" w:hAnsi="Times New Roman"/>
-                <w:noProof/>
-                <w:webHidden/>
-                <w:sz w:val="24"/>
-                <w:szCs w:val="24"/>
+                <w:noProof/>
+                <w:webHidden/>
+              </w:rPr>
+              <w:instrText xml:space="preserve"> PAGEREF _Toc180480391 \h </w:instrText>
+            </w:r>
+            <w:r>
+              <w:rPr>
+                <w:noProof/>
+                <w:webHidden/>
+              </w:rPr>
+            </w:r>
+            <w:r>
+              <w:rPr>
+                <w:noProof/>
+                <w:webHidden/>
               </w:rPr>
               <w:fldChar w:fldCharType="separate"/>
             </w:r>
             <w:r>
               <w:rPr>
-                <w:rFonts w:ascii="Times New Roman" w:hAnsi="Times New Roman"/>
-                <w:noProof/>
-                <w:webHidden/>
-                <w:sz w:val="24"/>
-                <w:szCs w:val="24"/>
-              </w:rPr>
-              <w:t>4</w:t>
-            </w:r>
-            <w:r>
-              <w:rPr>
-                <w:rFonts w:ascii="Times New Roman" w:hAnsi="Times New Roman"/>
-                <w:noProof/>
-                <w:webHidden/>
-                <w:sz w:val="24"/>
-                <w:szCs w:val="24"/>
-              </w:rPr>
-              <w:fldChar w:fldCharType="end"/>
-            </w:r>
-          </w:hyperlink>
-        </w:p>
-        <w:p>
-          <w:pPr>
-            <w:pStyle w:val="11"/>
-            <w:tabs>
-              <w:tab w:val="right" w:leader="dot" w:pos="9016"/>
-            </w:tabs>
-            <w:rPr>
-              <w:rFonts w:ascii="Times New Roman" w:hAnsi="Times New Roman"/>
-              <w:noProof/>
-              <w:kern w:val="2"/>
-              <w:sz w:val="24"/>
-              <w:szCs w:val="24"/>
-              <w14:ligatures w14:val="standardContextual"/>
-            </w:rPr>
-          </w:pPr>
-          <w:hyperlink w:anchor="_Toc180046263" w:history="1">
-            <w:r>
-              <w:rPr>
-                <w:rStyle w:val="a4"/>
-                <w:rFonts w:ascii="Times New Roman" w:hAnsi="Times New Roman"/>
-                <w:noProof/>
-                <w:sz w:val="24"/>
-                <w:szCs w:val="24"/>
-              </w:rPr>
-              <w:t>Результати виконання</w:t>
-            </w:r>
-            <w:r>
-              <w:rPr>
-                <w:rFonts w:ascii="Times New Roman" w:hAnsi="Times New Roman"/>
-                <w:noProof/>
-                <w:webHidden/>
-                <w:sz w:val="24"/>
-                <w:szCs w:val="24"/>
-              </w:rPr>
-              <w:tab/>
-            </w:r>
-            <w:r>
-              <w:rPr>
-                <w:rFonts w:ascii="Times New Roman" w:hAnsi="Times New Roman"/>
-                <w:noProof/>
-                <w:webHidden/>
-                <w:sz w:val="24"/>
-                <w:szCs w:val="24"/>
-              </w:rPr>
-              <w:fldChar w:fldCharType="begin"/>
-            </w:r>
-            <w:r>
-              <w:rPr>
-                <w:rFonts w:ascii="Times New Roman" w:hAnsi="Times New Roman"/>
-                <w:noProof/>
-                <w:webHidden/>
-                <w:sz w:val="24"/>
-                <w:szCs w:val="24"/>
-              </w:rPr>
-              <w:instrText xml:space="preserve"> PAGEREF _Toc180046263 \h </w:instrText>
-            </w:r>
-            <w:r>
-              <w:rPr>
-                <w:rFonts w:ascii="Times New Roman" w:hAnsi="Times New Roman"/>
-                <w:noProof/>
-                <w:webHidden/>
-                <w:sz w:val="24"/>
-                <w:szCs w:val="24"/>
-              </w:rPr>
-            </w:r>
-            <w:r>
-              <w:rPr>
-                <w:rFonts w:ascii="Times New Roman" w:hAnsi="Times New Roman"/>
-                <w:noProof/>
-                <w:webHidden/>
-                <w:sz w:val="24"/>
-                <w:szCs w:val="24"/>
-              </w:rPr>
-              <w:fldChar w:fldCharType="separate"/>
-            </w:r>
-            <w:r>
-              <w:rPr>
-                <w:rFonts w:ascii="Times New Roman" w:hAnsi="Times New Roman"/>
-                <w:noProof/>
-                <w:webHidden/>
-                <w:sz w:val="24"/>
-                <w:szCs w:val="24"/>
-              </w:rPr>
-              <w:t>7</w:t>
-            </w:r>
-            <w:r>
-              <w:rPr>
-                <w:rFonts w:ascii="Times New Roman" w:hAnsi="Times New Roman"/>
-                <w:noProof/>
-                <w:webHidden/>
-                <w:sz w:val="24"/>
-                <w:szCs w:val="24"/>
-              </w:rPr>
-              <w:fldChar w:fldCharType="end"/>
-            </w:r>
-          </w:hyperlink>
-        </w:p>
-        <w:p>
-          <w:pPr>
-            <w:pStyle w:val="11"/>
-            <w:tabs>
-              <w:tab w:val="right" w:leader="dot" w:pos="9016"/>
-            </w:tabs>
-            <w:rPr>
-              <w:rFonts w:ascii="Times New Roman" w:hAnsi="Times New Roman"/>
-              <w:noProof/>
-              <w:kern w:val="2"/>
-              <w:sz w:val="24"/>
-              <w:szCs w:val="24"/>
-              <w14:ligatures w14:val="standardContextual"/>
-            </w:rPr>
-          </w:pPr>
-          <w:hyperlink w:anchor="_Toc180046264" w:history="1">
-            <w:r>
-              <w:rPr>
-                <w:rStyle w:val="a4"/>
-                <w:rFonts w:ascii="Times New Roman" w:hAnsi="Times New Roman"/>
-                <w:noProof/>
-                <w:sz w:val="24"/>
-                <w:szCs w:val="24"/>
-                <w:lang w:val="en-US"/>
-              </w:rPr>
-              <w:t>Контрольні питання</w:t>
-            </w:r>
-            <w:r>
-              <w:rPr>
-                <w:rFonts w:ascii="Times New Roman" w:hAnsi="Times New Roman"/>
-                <w:noProof/>
-                <w:webHidden/>
-                <w:sz w:val="24"/>
-                <w:szCs w:val="24"/>
-              </w:rPr>
-              <w:tab/>
-            </w:r>
-            <w:r>
-              <w:rPr>
-                <w:rFonts w:ascii="Times New Roman" w:hAnsi="Times New Roman"/>
-                <w:noProof/>
-                <w:webHidden/>
-                <w:sz w:val="24"/>
-                <w:szCs w:val="24"/>
-              </w:rPr>
-              <w:fldChar w:fldCharType="begin"/>
-            </w:r>
-            <w:r>
-              <w:rPr>
-                <w:rFonts w:ascii="Times New Roman" w:hAnsi="Times New Roman"/>
-                <w:noProof/>
-                <w:webHidden/>
-                <w:sz w:val="24"/>
-                <w:szCs w:val="24"/>
-              </w:rPr>
-              <w:instrText xml:space="preserve"> PAGEREF _Toc180046264 \h </w:instrText>
-            </w:r>
-            <w:r>
-              <w:rPr>
-                <w:rFonts w:ascii="Times New Roman" w:hAnsi="Times New Roman"/>
-                <w:noProof/>
-                <w:webHidden/>
-                <w:sz w:val="24"/>
-                <w:szCs w:val="24"/>
-              </w:rPr>
-            </w:r>
-            <w:r>
-              <w:rPr>
-                <w:rFonts w:ascii="Times New Roman" w:hAnsi="Times New Roman"/>
-                <w:noProof/>
-                <w:webHidden/>
-                <w:sz w:val="24"/>
-                <w:szCs w:val="24"/>
-              </w:rPr>
-              <w:fldChar w:fldCharType="separate"/>
-            </w:r>
-            <w:r>
-              <w:rPr>
-                <w:rFonts w:ascii="Times New Roman" w:hAnsi="Times New Roman"/>
-                <w:noProof/>
-                <w:webHidden/>
-                <w:sz w:val="24"/>
-                <w:szCs w:val="24"/>
-              </w:rPr>
-              <w:t>8</w:t>
-            </w:r>
-            <w:r>
-              <w:rPr>
-                <w:rFonts w:ascii="Times New Roman" w:hAnsi="Times New Roman"/>
-                <w:noProof/>
-                <w:webHidden/>
-                <w:sz w:val="24"/>
-                <w:szCs w:val="24"/>
+                <w:noProof/>
+                <w:webHidden/>
+              </w:rPr>
+              <w:t>6</w:t>
+            </w:r>
+            <w:r>
+              <w:rPr>
+                <w:noProof/>
+                <w:webHidden/>
               </w:rPr>
               <w:fldChar w:fldCharType="end"/>
             </w:r>
@@ -1328,7 +1133,7 @@
               <w:tab w:val="right" w:leader="dot" w:pos="9016"/>
             </w:tabs>
             <w:rPr>
-              <w:rFonts w:ascii="Times New Roman" w:hAnsi="Times New Roman"/>
+              <w:rFonts w:cstheme="minorBidi"/>
               <w:noProof/>
               <w:kern w:val="2"/>
               <w:sz w:val="24"/>
@@ -1336,83 +1141,67 @@
               <w14:ligatures w14:val="standardContextual"/>
             </w:rPr>
           </w:pPr>
-          <w:hyperlink w:anchor="_Toc180046265" w:history="1">
+          <w:hyperlink w:anchor="_Toc180480392" w:history="1">
             <w:r>
               <w:rPr>
                 <w:rStyle w:val="a4"/>
-                <w:rFonts w:ascii="Times New Roman" w:hAnsi="Times New Roman"/>
-                <w:noProof/>
-                <w:sz w:val="24"/>
-                <w:szCs w:val="24"/>
-              </w:rPr>
-              <w:t>Поняття модулю та пакету</w:t>
-            </w:r>
-            <w:r>
-              <w:rPr>
-                <w:rFonts w:ascii="Times New Roman" w:hAnsi="Times New Roman"/>
-                <w:noProof/>
-                <w:webHidden/>
-                <w:sz w:val="24"/>
-                <w:szCs w:val="24"/>
+                <w:noProof/>
+              </w:rPr>
+              <w:t xml:space="preserve">Засоби бібліотеки </w:t>
+            </w:r>
+            <w:r>
+              <w:rPr>
+                <w:rStyle w:val="a4"/>
+                <w:noProof/>
+                <w:lang w:val="en-US"/>
+              </w:rPr>
+              <w:t>matplotlib</w:t>
+            </w:r>
+            <w:r>
+              <w:rPr>
+                <w:noProof/>
+                <w:webHidden/>
               </w:rPr>
               <w:tab/>
             </w:r>
             <w:r>
               <w:rPr>
-                <w:rFonts w:ascii="Times New Roman" w:hAnsi="Times New Roman"/>
-                <w:noProof/>
-                <w:webHidden/>
-                <w:sz w:val="24"/>
-                <w:szCs w:val="24"/>
+                <w:noProof/>
+                <w:webHidden/>
               </w:rPr>
               <w:fldChar w:fldCharType="begin"/>
             </w:r>
             <w:r>
               <w:rPr>
-                <w:rFonts w:ascii="Times New Roman" w:hAnsi="Times New Roman"/>
-                <w:noProof/>
-                <w:webHidden/>
-                <w:sz w:val="24"/>
-                <w:szCs w:val="24"/>
-              </w:rPr>
-              <w:instrText xml:space="preserve"> PAGEREF _Toc180046265 \h </w:instrText>
-            </w:r>
-            <w:r>
-              <w:rPr>
-                <w:rFonts w:ascii="Times New Roman" w:hAnsi="Times New Roman"/>
-                <w:noProof/>
-                <w:webHidden/>
-                <w:sz w:val="24"/>
-                <w:szCs w:val="24"/>
-              </w:rPr>
-            </w:r>
-            <w:r>
-              <w:rPr>
-                <w:rFonts w:ascii="Times New Roman" w:hAnsi="Times New Roman"/>
-                <w:noProof/>
-                <w:webHidden/>
-                <w:sz w:val="24"/>
-                <w:szCs w:val="24"/>
+                <w:noProof/>
+                <w:webHidden/>
+              </w:rPr>
+              <w:instrText xml:space="preserve"> PAGEREF _Toc180480392 \h </w:instrText>
+            </w:r>
+            <w:r>
+              <w:rPr>
+                <w:noProof/>
+                <w:webHidden/>
+              </w:rPr>
+            </w:r>
+            <w:r>
+              <w:rPr>
+                <w:noProof/>
+                <w:webHidden/>
               </w:rPr>
               <w:fldChar w:fldCharType="separate"/>
             </w:r>
             <w:r>
               <w:rPr>
-                <w:rFonts w:ascii="Times New Roman" w:hAnsi="Times New Roman"/>
-                <w:noProof/>
-                <w:webHidden/>
-                <w:sz w:val="24"/>
-                <w:szCs w:val="24"/>
-              </w:rPr>
-              <w:t>8</w:t>
-            </w:r>
-            <w:r>
-              <w:rPr>
-                <w:rFonts w:ascii="Times New Roman" w:hAnsi="Times New Roman"/>
-                <w:noProof/>
-                <w:webHidden/>
-                <w:sz w:val="24"/>
-                <w:szCs w:val="24"/>
+                <w:noProof/>
+                <w:webHidden/>
+              </w:rPr>
+              <w:t>6</w:t>
+            </w:r>
+            <w:r>
+              <w:rPr>
+                <w:noProof/>
+                <w:webHidden/>
               </w:rPr>
               <w:fldChar w:fldCharType="end"/>
             </w:r>
@@ -1425,7 +1214,7 @@
               <w:tab w:val="right" w:leader="dot" w:pos="9016"/>
             </w:tabs>
             <w:rPr>
-              <w:rFonts w:ascii="Times New Roman" w:hAnsi="Times New Roman"/>
+              <w:rFonts w:cstheme="minorBidi"/>
               <w:noProof/>
               <w:kern w:val="2"/>
               <w:sz w:val="24"/>
@@ -1433,115 +1222,67 @@
               <w14:ligatures w14:val="standardContextual"/>
             </w:rPr>
           </w:pPr>
-          <w:hyperlink w:anchor="_Toc180046266" w:history="1">
+          <w:hyperlink w:anchor="_Toc180480393" w:history="1">
             <w:r>
               <w:rPr>
                 <w:rStyle w:val="a4"/>
-                <w:rFonts w:ascii="Times New Roman" w:hAnsi="Times New Roman"/>
-                <w:noProof/>
-                <w:sz w:val="24"/>
-                <w:szCs w:val="24"/>
-              </w:rPr>
-              <w:t>З</w:t>
+                <w:noProof/>
+              </w:rPr>
+              <w:t xml:space="preserve">Типи графіків через </w:t>
             </w:r>
             <w:r>
               <w:rPr>
                 <w:rStyle w:val="a4"/>
-                <w:rFonts w:ascii="Times New Roman" w:hAnsi="Times New Roman"/>
-                <w:noProof/>
-                <w:sz w:val="24"/>
-                <w:szCs w:val="24"/>
+                <w:noProof/>
                 <w:lang w:val="en-US"/>
               </w:rPr>
-              <w:t>асоби бібліотек</w:t>
-            </w:r>
-            <w:r>
-              <w:rPr>
-                <w:rStyle w:val="a4"/>
-                <w:rFonts w:ascii="Times New Roman" w:hAnsi="Times New Roman"/>
-                <w:noProof/>
-                <w:sz w:val="24"/>
-                <w:szCs w:val="24"/>
-              </w:rPr>
-              <w:t>и</w:t>
-            </w:r>
-            <w:r>
-              <w:rPr>
-                <w:rStyle w:val="a4"/>
-                <w:rFonts w:ascii="Times New Roman" w:hAnsi="Times New Roman"/>
-                <w:noProof/>
-                <w:sz w:val="24"/>
-                <w:szCs w:val="24"/>
-                <w:lang w:val="en-US"/>
-              </w:rPr>
-              <w:t xml:space="preserve"> tkinter</w:t>
-            </w:r>
-            <w:r>
-              <w:rPr>
-                <w:rFonts w:ascii="Times New Roman" w:hAnsi="Times New Roman"/>
-                <w:noProof/>
-                <w:webHidden/>
-                <w:sz w:val="24"/>
-                <w:szCs w:val="24"/>
+              <w:t>matplotlib</w:t>
+            </w:r>
+            <w:r>
+              <w:rPr>
+                <w:noProof/>
+                <w:webHidden/>
               </w:rPr>
               <w:tab/>
             </w:r>
             <w:r>
               <w:rPr>
-                <w:rFonts w:ascii="Times New Roman" w:hAnsi="Times New Roman"/>
-                <w:noProof/>
-                <w:webHidden/>
-                <w:sz w:val="24"/>
-                <w:szCs w:val="24"/>
+                <w:noProof/>
+                <w:webHidden/>
               </w:rPr>
               <w:fldChar w:fldCharType="begin"/>
             </w:r>
             <w:r>
               <w:rPr>
-                <w:rFonts w:ascii="Times New Roman" w:hAnsi="Times New Roman"/>
-                <w:noProof/>
-                <w:webHidden/>
-                <w:sz w:val="24"/>
-                <w:szCs w:val="24"/>
-              </w:rPr>
-              <w:instrText xml:space="preserve"> PAGEREF _Toc180046266 \h </w:instrText>
-            </w:r>
-            <w:r>
-              <w:rPr>
-                <w:rFonts w:ascii="Times New Roman" w:hAnsi="Times New Roman"/>
-                <w:noProof/>
-                <w:webHidden/>
-                <w:sz w:val="24"/>
-                <w:szCs w:val="24"/>
-              </w:rPr>
-            </w:r>
-            <w:r>
-              <w:rPr>
-                <w:rFonts w:ascii="Times New Roman" w:hAnsi="Times New Roman"/>
-                <w:noProof/>
-                <w:webHidden/>
-                <w:sz w:val="24"/>
-                <w:szCs w:val="24"/>
+                <w:noProof/>
+                <w:webHidden/>
+              </w:rPr>
+              <w:instrText xml:space="preserve"> PAGEREF _Toc180480393 \h </w:instrText>
+            </w:r>
+            <w:r>
+              <w:rPr>
+                <w:noProof/>
+                <w:webHidden/>
+              </w:rPr>
+            </w:r>
+            <w:r>
+              <w:rPr>
+                <w:noProof/>
+                <w:webHidden/>
               </w:rPr>
               <w:fldChar w:fldCharType="separate"/>
             </w:r>
             <w:r>
               <w:rPr>
-                <w:rFonts w:ascii="Times New Roman" w:hAnsi="Times New Roman"/>
-                <w:noProof/>
-                <w:webHidden/>
-                <w:sz w:val="24"/>
-                <w:szCs w:val="24"/>
-              </w:rPr>
-              <w:t>9</w:t>
-            </w:r>
-            <w:r>
-              <w:rPr>
-                <w:rFonts w:ascii="Times New Roman" w:hAnsi="Times New Roman"/>
-                <w:noProof/>
-                <w:webHidden/>
-                <w:sz w:val="24"/>
-                <w:szCs w:val="24"/>
+                <w:noProof/>
+                <w:webHidden/>
+              </w:rPr>
+              <w:t>6</w:t>
+            </w:r>
+            <w:r>
+              <w:rPr>
+                <w:noProof/>
+                <w:webHidden/>
               </w:rPr>
               <w:fldChar w:fldCharType="end"/>
             </w:r>
@@ -1554,7 +1295,7 @@
               <w:tab w:val="right" w:leader="dot" w:pos="9016"/>
             </w:tabs>
             <w:rPr>
-              <w:rFonts w:ascii="Times New Roman" w:hAnsi="Times New Roman"/>
+              <w:rFonts w:cstheme="minorBidi"/>
               <w:noProof/>
               <w:kern w:val="2"/>
               <w:sz w:val="24"/>
@@ -1562,94 +1303,67 @@
               <w14:ligatures w14:val="standardContextual"/>
             </w:rPr>
           </w:pPr>
-          <w:hyperlink w:anchor="_Toc180046267" w:history="1">
+          <w:hyperlink w:anchor="_Toc180480394" w:history="1">
             <w:r>
               <w:rPr>
                 <w:rStyle w:val="a4"/>
-                <w:rFonts w:ascii="Times New Roman" w:hAnsi="Times New Roman"/>
-                <w:noProof/>
-                <w:sz w:val="24"/>
-                <w:szCs w:val="24"/>
-              </w:rPr>
-              <w:t xml:space="preserve">Оголошення класу </w:t>
+                <w:noProof/>
+              </w:rPr>
+              <w:t xml:space="preserve">Налаштування графіку </w:t>
             </w:r>
             <w:r>
               <w:rPr>
                 <w:rStyle w:val="a4"/>
-                <w:rFonts w:ascii="Times New Roman" w:hAnsi="Times New Roman"/>
-                <w:noProof/>
-                <w:sz w:val="24"/>
-                <w:szCs w:val="24"/>
+                <w:noProof/>
                 <w:lang w:val="en-US"/>
               </w:rPr>
-              <w:t>Python</w:t>
-            </w:r>
-            <w:r>
-              <w:rPr>
-                <w:rFonts w:ascii="Times New Roman" w:hAnsi="Times New Roman"/>
-                <w:noProof/>
-                <w:webHidden/>
-                <w:sz w:val="24"/>
-                <w:szCs w:val="24"/>
+              <w:t>matplotlib</w:t>
+            </w:r>
+            <w:r>
+              <w:rPr>
+                <w:noProof/>
+                <w:webHidden/>
               </w:rPr>
               <w:tab/>
             </w:r>
             <w:r>
               <w:rPr>
-                <w:rFonts w:ascii="Times New Roman" w:hAnsi="Times New Roman"/>
-                <w:noProof/>
-                <w:webHidden/>
-                <w:sz w:val="24"/>
-                <w:szCs w:val="24"/>
+                <w:noProof/>
+                <w:webHidden/>
               </w:rPr>
               <w:fldChar w:fldCharType="begin"/>
             </w:r>
             <w:r>
               <w:rPr>
-                <w:rFonts w:ascii="Times New Roman" w:hAnsi="Times New Roman"/>
-                <w:noProof/>
-                <w:webHidden/>
-                <w:sz w:val="24"/>
-                <w:szCs w:val="24"/>
-              </w:rPr>
-              <w:instrText xml:space="preserve"> PAGEREF _Toc180046267 \h </w:instrText>
-            </w:r>
-            <w:r>
-              <w:rPr>
-                <w:rFonts w:ascii="Times New Roman" w:hAnsi="Times New Roman"/>
-                <w:noProof/>
-                <w:webHidden/>
-                <w:sz w:val="24"/>
-                <w:szCs w:val="24"/>
-              </w:rPr>
-            </w:r>
-            <w:r>
-              <w:rPr>
-                <w:rFonts w:ascii="Times New Roman" w:hAnsi="Times New Roman"/>
-                <w:noProof/>
-                <w:webHidden/>
-                <w:sz w:val="24"/>
-                <w:szCs w:val="24"/>
+                <w:noProof/>
+                <w:webHidden/>
+              </w:rPr>
+              <w:instrText xml:space="preserve"> PAGEREF _Toc180480394 \h </w:instrText>
+            </w:r>
+            <w:r>
+              <w:rPr>
+                <w:noProof/>
+                <w:webHidden/>
+              </w:rPr>
+            </w:r>
+            <w:r>
+              <w:rPr>
+                <w:noProof/>
+                <w:webHidden/>
               </w:rPr>
               <w:fldChar w:fldCharType="separate"/>
             </w:r>
             <w:r>
               <w:rPr>
-                <w:rFonts w:ascii="Times New Roman" w:hAnsi="Times New Roman"/>
-                <w:noProof/>
-                <w:webHidden/>
-                <w:sz w:val="24"/>
-                <w:szCs w:val="24"/>
-              </w:rPr>
-              <w:t>10</w:t>
-            </w:r>
-            <w:r>
-              <w:rPr>
-                <w:rFonts w:ascii="Times New Roman" w:hAnsi="Times New Roman"/>
-                <w:noProof/>
-                <w:webHidden/>
-                <w:sz w:val="24"/>
-                <w:szCs w:val="24"/>
+                <w:noProof/>
+                <w:webHidden/>
+              </w:rPr>
+              <w:t>6</w:t>
+            </w:r>
+            <w:r>
+              <w:rPr>
+                <w:noProof/>
+                <w:webHidden/>
               </w:rPr>
               <w:fldChar w:fldCharType="end"/>
             </w:r>
@@ -1662,7 +1376,7 @@
               <w:tab w:val="right" w:leader="dot" w:pos="9016"/>
             </w:tabs>
             <w:rPr>
-              <w:rFonts w:ascii="Times New Roman" w:hAnsi="Times New Roman"/>
+              <w:rFonts w:cstheme="minorBidi"/>
               <w:noProof/>
               <w:kern w:val="2"/>
               <w:sz w:val="24"/>
@@ -1670,314 +1384,67 @@
               <w14:ligatures w14:val="standardContextual"/>
             </w:rPr>
           </w:pPr>
-          <w:hyperlink w:anchor="_Toc180046268" w:history="1">
+          <w:hyperlink w:anchor="_Toc180480395" w:history="1">
             <w:r>
               <w:rPr>
                 <w:rStyle w:val="a4"/>
-                <w:rFonts w:ascii="Times New Roman" w:hAnsi="Times New Roman"/>
-                <w:noProof/>
-                <w:sz w:val="24"/>
-                <w:szCs w:val="24"/>
-              </w:rPr>
-              <w:t>П</w:t>
+                <w:noProof/>
+              </w:rPr>
+              <w:t xml:space="preserve">Побудова кількох графіків у одному вікні </w:t>
             </w:r>
             <w:r>
               <w:rPr>
                 <w:rStyle w:val="a4"/>
-                <w:rFonts w:ascii="Times New Roman" w:hAnsi="Times New Roman"/>
-                <w:noProof/>
-                <w:sz w:val="24"/>
-                <w:szCs w:val="24"/>
+                <w:noProof/>
                 <w:lang w:val="en-US"/>
               </w:rPr>
-              <w:t xml:space="preserve">ринципи об’єктно-орієнтованого програмування </w:t>
-            </w:r>
-            <w:r>
-              <w:rPr>
-                <w:rStyle w:val="a4"/>
-                <w:rFonts w:ascii="Times New Roman" w:hAnsi="Times New Roman"/>
-                <w:noProof/>
-                <w:sz w:val="24"/>
-                <w:szCs w:val="24"/>
-              </w:rPr>
-              <w:t>у</w:t>
-            </w:r>
-            <w:r>
-              <w:rPr>
-                <w:rStyle w:val="a4"/>
-                <w:rFonts w:ascii="Times New Roman" w:hAnsi="Times New Roman"/>
-                <w:noProof/>
-                <w:sz w:val="24"/>
-                <w:szCs w:val="24"/>
-                <w:lang w:val="en-US"/>
-              </w:rPr>
-              <w:t xml:space="preserve"> Python</w:t>
-            </w:r>
-            <w:r>
-              <w:rPr>
-                <w:rFonts w:ascii="Times New Roman" w:hAnsi="Times New Roman"/>
-                <w:noProof/>
-                <w:webHidden/>
-                <w:sz w:val="24"/>
-                <w:szCs w:val="24"/>
+              <w:t>matplotlib</w:t>
+            </w:r>
+            <w:r>
+              <w:rPr>
+                <w:noProof/>
+                <w:webHidden/>
               </w:rPr>
               <w:tab/>
             </w:r>
             <w:r>
               <w:rPr>
-                <w:rFonts w:ascii="Times New Roman" w:hAnsi="Times New Roman"/>
-                <w:noProof/>
-                <w:webHidden/>
-                <w:sz w:val="24"/>
-                <w:szCs w:val="24"/>
+                <w:noProof/>
+                <w:webHidden/>
               </w:rPr>
               <w:fldChar w:fldCharType="begin"/>
             </w:r>
             <w:r>
               <w:rPr>
-                <w:rFonts w:ascii="Times New Roman" w:hAnsi="Times New Roman"/>
-                <w:noProof/>
-                <w:webHidden/>
-                <w:sz w:val="24"/>
-                <w:szCs w:val="24"/>
-              </w:rPr>
-              <w:instrText xml:space="preserve"> PAGEREF _Toc180046268 \h </w:instrText>
-            </w:r>
-            <w:r>
-              <w:rPr>
-                <w:rFonts w:ascii="Times New Roman" w:hAnsi="Times New Roman"/>
-                <w:noProof/>
-                <w:webHidden/>
-                <w:sz w:val="24"/>
-                <w:szCs w:val="24"/>
-              </w:rPr>
-            </w:r>
-            <w:r>
-              <w:rPr>
-                <w:rFonts w:ascii="Times New Roman" w:hAnsi="Times New Roman"/>
-                <w:noProof/>
-                <w:webHidden/>
-                <w:sz w:val="24"/>
-                <w:szCs w:val="24"/>
+                <w:noProof/>
+                <w:webHidden/>
+              </w:rPr>
+              <w:instrText xml:space="preserve"> PAGEREF _Toc180480395 \h </w:instrText>
+            </w:r>
+            <w:r>
+              <w:rPr>
+                <w:noProof/>
+                <w:webHidden/>
+              </w:rPr>
+            </w:r>
+            <w:r>
+              <w:rPr>
+                <w:noProof/>
+                <w:webHidden/>
               </w:rPr>
               <w:fldChar w:fldCharType="separate"/>
             </w:r>
             <w:r>
               <w:rPr>
-                <w:rFonts w:ascii="Times New Roman" w:hAnsi="Times New Roman"/>
-                <w:noProof/>
-                <w:webHidden/>
-                <w:sz w:val="24"/>
-                <w:szCs w:val="24"/>
-              </w:rPr>
-              <w:t>10</w:t>
-            </w:r>
-            <w:r>
-              <w:rPr>
-                <w:rFonts w:ascii="Times New Roman" w:hAnsi="Times New Roman"/>
-                <w:noProof/>
-                <w:webHidden/>
-                <w:sz w:val="24"/>
-                <w:szCs w:val="24"/>
-              </w:rPr>
-              <w:fldChar w:fldCharType="end"/>
-            </w:r>
-          </w:hyperlink>
-        </w:p>
-        <w:p>
-          <w:pPr>
-            <w:pStyle w:val="31"/>
-            <w:tabs>
-              <w:tab w:val="right" w:leader="dot" w:pos="9016"/>
-            </w:tabs>
-            <w:rPr>
-              <w:rFonts w:ascii="Times New Roman" w:hAnsi="Times New Roman"/>
-              <w:noProof/>
-              <w:kern w:val="2"/>
-              <w:sz w:val="24"/>
-              <w:szCs w:val="24"/>
-              <w14:ligatures w14:val="standardContextual"/>
-            </w:rPr>
-          </w:pPr>
-          <w:hyperlink w:anchor="_Toc180046269" w:history="1">
-            <w:r>
-              <w:rPr>
-                <w:rStyle w:val="a4"/>
-                <w:rFonts w:ascii="Times New Roman" w:hAnsi="Times New Roman"/>
-                <w:i/>
-                <w:iCs/>
-                <w:noProof/>
-                <w:sz w:val="24"/>
-                <w:szCs w:val="24"/>
-                <w:lang w:val="en-US"/>
-              </w:rPr>
-              <w:t>Приклад поліморфізму</w:t>
-            </w:r>
-            <w:r>
-              <w:rPr>
-                <w:rFonts w:ascii="Times New Roman" w:hAnsi="Times New Roman"/>
-                <w:noProof/>
-                <w:webHidden/>
-                <w:sz w:val="24"/>
-                <w:szCs w:val="24"/>
-              </w:rPr>
-              <w:tab/>
-            </w:r>
-            <w:r>
-              <w:rPr>
-                <w:rFonts w:ascii="Times New Roman" w:hAnsi="Times New Roman"/>
-                <w:noProof/>
-                <w:webHidden/>
-                <w:sz w:val="24"/>
-                <w:szCs w:val="24"/>
-              </w:rPr>
-              <w:fldChar w:fldCharType="begin"/>
-            </w:r>
-            <w:r>
-              <w:rPr>
-                <w:rFonts w:ascii="Times New Roman" w:hAnsi="Times New Roman"/>
-                <w:noProof/>
-                <w:webHidden/>
-                <w:sz w:val="24"/>
-                <w:szCs w:val="24"/>
-              </w:rPr>
-              <w:instrText xml:space="preserve"> PAGEREF _Toc180046269 \h </w:instrText>
-            </w:r>
-            <w:r>
-              <w:rPr>
-                <w:rFonts w:ascii="Times New Roman" w:hAnsi="Times New Roman"/>
-                <w:noProof/>
-                <w:webHidden/>
-                <w:sz w:val="24"/>
-                <w:szCs w:val="24"/>
-              </w:rPr>
-            </w:r>
-            <w:r>
-              <w:rPr>
-                <w:rFonts w:ascii="Times New Roman" w:hAnsi="Times New Roman"/>
-                <w:noProof/>
-                <w:webHidden/>
-                <w:sz w:val="24"/>
-                <w:szCs w:val="24"/>
-              </w:rPr>
-              <w:fldChar w:fldCharType="separate"/>
-            </w:r>
-            <w:r>
-              <w:rPr>
-                <w:rFonts w:ascii="Times New Roman" w:hAnsi="Times New Roman"/>
-                <w:noProof/>
-                <w:webHidden/>
-                <w:sz w:val="24"/>
-                <w:szCs w:val="24"/>
-              </w:rPr>
-              <w:t>11</w:t>
-            </w:r>
-            <w:r>
-              <w:rPr>
-                <w:rFonts w:ascii="Times New Roman" w:hAnsi="Times New Roman"/>
-                <w:noProof/>
-                <w:webHidden/>
-                <w:sz w:val="24"/>
-                <w:szCs w:val="24"/>
-              </w:rPr>
-              <w:fldChar w:fldCharType="end"/>
-            </w:r>
-          </w:hyperlink>
-        </w:p>
-        <w:p>
-          <w:pPr>
-            <w:pStyle w:val="31"/>
-            <w:tabs>
-              <w:tab w:val="right" w:leader="dot" w:pos="9016"/>
-            </w:tabs>
-            <w:rPr>
-              <w:rFonts w:ascii="Times New Roman" w:hAnsi="Times New Roman"/>
-              <w:noProof/>
-              <w:kern w:val="2"/>
-              <w:sz w:val="24"/>
-              <w:szCs w:val="24"/>
-              <w14:ligatures w14:val="standardContextual"/>
-            </w:rPr>
-          </w:pPr>
-          <w:hyperlink w:anchor="_Toc180046270" w:history="1">
-            <w:r>
-              <w:rPr>
-                <w:rStyle w:val="a4"/>
-                <w:rFonts w:ascii="Times New Roman" w:hAnsi="Times New Roman"/>
-                <w:i/>
-                <w:iCs/>
-                <w:noProof/>
-                <w:sz w:val="24"/>
-                <w:szCs w:val="24"/>
-              </w:rPr>
-              <w:t>Приклад абстракції</w:t>
-            </w:r>
-            <w:r>
-              <w:rPr>
-                <w:rFonts w:ascii="Times New Roman" w:hAnsi="Times New Roman"/>
-                <w:noProof/>
-                <w:webHidden/>
-                <w:sz w:val="24"/>
-                <w:szCs w:val="24"/>
-              </w:rPr>
-              <w:tab/>
-            </w:r>
-            <w:r>
-              <w:rPr>
-                <w:rFonts w:ascii="Times New Roman" w:hAnsi="Times New Roman"/>
-                <w:noProof/>
-                <w:webHidden/>
-                <w:sz w:val="24"/>
-                <w:szCs w:val="24"/>
-              </w:rPr>
-              <w:fldChar w:fldCharType="begin"/>
-            </w:r>
-            <w:r>
-              <w:rPr>
-                <w:rFonts w:ascii="Times New Roman" w:hAnsi="Times New Roman"/>
-                <w:noProof/>
-                <w:webHidden/>
-                <w:sz w:val="24"/>
-                <w:szCs w:val="24"/>
-              </w:rPr>
-              <w:instrText xml:space="preserve"> PAGEREF _Toc180046270 \h </w:instrText>
-            </w:r>
-            <w:r>
-              <w:rPr>
-                <w:rFonts w:ascii="Times New Roman" w:hAnsi="Times New Roman"/>
-                <w:noProof/>
-                <w:webHidden/>
-                <w:sz w:val="24"/>
-                <w:szCs w:val="24"/>
-              </w:rPr>
-            </w:r>
-            <w:r>
-              <w:rPr>
-                <w:rFonts w:ascii="Times New Roman" w:hAnsi="Times New Roman"/>
-                <w:noProof/>
-                <w:webHidden/>
-                <w:sz w:val="24"/>
-                <w:szCs w:val="24"/>
-              </w:rPr>
-              <w:fldChar w:fldCharType="separate"/>
-            </w:r>
-            <w:r>
-              <w:rPr>
-                <w:rFonts w:ascii="Times New Roman" w:hAnsi="Times New Roman"/>
-                <w:noProof/>
-                <w:webHidden/>
-                <w:sz w:val="24"/>
-                <w:szCs w:val="24"/>
-              </w:rPr>
-              <w:t>11</w:t>
-            </w:r>
-            <w:r>
-              <w:rPr>
-                <w:rFonts w:ascii="Times New Roman" w:hAnsi="Times New Roman"/>
-                <w:noProof/>
-                <w:webHidden/>
-                <w:sz w:val="24"/>
-                <w:szCs w:val="24"/>
+                <w:noProof/>
+                <w:webHidden/>
+              </w:rPr>
+              <w:t>6</w:t>
+            </w:r>
+            <w:r>
+              <w:rPr>
+                <w:noProof/>
+                <w:webHidden/>
               </w:rPr>
               <w:fldChar w:fldCharType="end"/>
             </w:r>
@@ -2024,7 +1491,7 @@
       <w:pPr>
         <w:pStyle w:val="H1"/>
       </w:pPr>
-      <w:bookmarkStart w:id="1" w:name="_Toc180046256"/>
+      <w:bookmarkStart w:id="1" w:name="_Toc180480383"/>
       <w:r>
         <w:lastRenderedPageBreak/>
         <w:t>М</w:t>
@@ -2083,7 +1550,7 @@
       <w:pPr>
         <w:pStyle w:val="H1"/>
       </w:pPr>
-      <w:bookmarkStart w:id="2" w:name="_Toc180046257"/>
+      <w:bookmarkStart w:id="2" w:name="_Toc180480384"/>
       <w:r>
         <w:t>Індивідуальне завдання</w:t>
       </w:r>
@@ -2511,7 +1978,7 @@
       <w:pPr>
         <w:pStyle w:val="H1"/>
       </w:pPr>
-      <w:bookmarkStart w:id="3" w:name="_Toc180046258"/>
+      <w:bookmarkStart w:id="3" w:name="_Toc180480385"/>
       <w:r>
         <w:t>Текст</w:t>
       </w:r>
@@ -2524,7 +1991,7 @@
       <w:pPr>
         <w:pStyle w:val="H2"/>
       </w:pPr>
-      <w:bookmarkStart w:id="4" w:name="_Toc180046262"/>
+      <w:bookmarkStart w:id="4" w:name="_Toc180480386"/>
       <w:r>
         <w:rPr>
           <w:lang w:val="en-US"/>
@@ -3301,7 +2768,7 @@
           <w:lang w:val="en-US"/>
         </w:rPr>
       </w:pPr>
-      <w:bookmarkStart w:id="5" w:name="_Toc180046263"/>
+      <w:bookmarkStart w:id="5" w:name="_Toc180480387"/>
       <w:r>
         <w:t>Результати виконання</w:t>
       </w:r>
@@ -3517,7 +2984,7 @@
       <w:pPr>
         <w:pStyle w:val="H1"/>
       </w:pPr>
-      <w:bookmarkStart w:id="6" w:name="_Toc180046264"/>
+      <w:bookmarkStart w:id="6" w:name="_Toc180480388"/>
       <w:r>
         <w:rPr>
           <w:lang w:val="en-US"/>
@@ -3551,6 +3018,7 @@
           <w:lang w:val="en-US"/>
         </w:rPr>
       </w:pPr>
+      <w:bookmarkStart w:id="7" w:name="_Toc180480389"/>
       <w:r>
         <w:t xml:space="preserve">Засоби бібліотеки </w:t>
       </w:r>
@@ -3560,6 +3028,7 @@
         </w:rPr>
         <w:t>NumPy</w:t>
       </w:r>
+      <w:bookmarkEnd w:id="7"/>
     </w:p>
     <w:p>
       <w:pPr>
@@ -3568,6 +3037,7 @@
           <w:lang w:val="en-US"/>
         </w:rPr>
       </w:pPr>
+      <w:bookmarkStart w:id="8" w:name="_Toc180480390"/>
       <w:r>
         <w:t xml:space="preserve">Засоби бібліотеки </w:t>
       </w:r>
@@ -3577,6 +3047,7 @@
         </w:rPr>
         <w:t>Scipy</w:t>
       </w:r>
+      <w:bookmarkEnd w:id="8"/>
     </w:p>
     <w:p>
       <w:pPr>
@@ -3585,6 +3056,7 @@
           <w:lang w:val="en-US"/>
         </w:rPr>
       </w:pPr>
+      <w:bookmarkStart w:id="9" w:name="_Toc180480391"/>
       <w:r>
         <w:t xml:space="preserve">Призначення бібліотеки </w:t>
       </w:r>
@@ -3594,6 +3066,7 @@
         </w:rPr>
         <w:t>matplotlib</w:t>
       </w:r>
+      <w:bookmarkEnd w:id="9"/>
     </w:p>
     <w:p>
       <w:pPr>
@@ -3602,6 +3075,7 @@
           <w:lang w:val="en-US"/>
         </w:rPr>
       </w:pPr>
+      <w:bookmarkStart w:id="10" w:name="_Toc180480392"/>
       <w:r>
         <w:t xml:space="preserve">Засоби бібліотеки </w:t>
       </w:r>
@@ -3611,6 +3085,7 @@
         </w:rPr>
         <w:t>matplotlib</w:t>
       </w:r>
+      <w:bookmarkEnd w:id="10"/>
     </w:p>
     <w:p>
       <w:pPr>
@@ -3619,6 +3094,7 @@
           <w:lang w:val="en-US"/>
         </w:rPr>
       </w:pPr>
+      <w:bookmarkStart w:id="11" w:name="_Toc180480393"/>
       <w:r>
         <w:t xml:space="preserve">Типи графіків через </w:t>
       </w:r>
@@ -3628,6 +3104,7 @@
         </w:rPr>
         <w:t>matplotlib</w:t>
       </w:r>
+      <w:bookmarkEnd w:id="11"/>
     </w:p>
     <w:p>
       <w:pPr>
@@ -3636,6 +3113,7 @@
           <w:lang w:val="en-US"/>
         </w:rPr>
       </w:pPr>
+      <w:bookmarkStart w:id="12" w:name="_Toc180480394"/>
       <w:r>
         <w:t xml:space="preserve">Налаштування графіку </w:t>
       </w:r>
@@ -3645,11 +3123,13 @@
         </w:rPr>
         <w:t>matplotlib</w:t>
       </w:r>
+      <w:bookmarkEnd w:id="12"/>
     </w:p>
     <w:p>
       <w:pPr>
         <w:pStyle w:val="H2"/>
       </w:pPr>
+      <w:bookmarkStart w:id="13" w:name="_Toc180480395"/>
       <w:r>
         <w:t xml:space="preserve">Побудова кількох графіків у одному вікні </w:t>
       </w:r>
@@ -3659,6 +3139,7 @@
         </w:rPr>
         <w:t>matplotlib</w:t>
       </w:r>
+      <w:bookmarkEnd w:id="13"/>
     </w:p>
     <w:sectPr>
       <w:pgSz w:w="11906" w:h="16838"/>

</xml_diff>

<commit_message>
feat: RP2 JESUS THANK YOU LORD GOD ALMIGHTY KING OF KINGS AND LORD OF LORDS
</commit_message>
<xml_diff>
--- a/31RP Rozrobka Prykladnyh-program/2/KNT-122_Onyshchenko_Variant-19_PR2.docx
+++ b/31RP Rozrobka Prykladnyh-program/2/KNT-122_Onyshchenko_Variant-19_PR2.docx
@@ -2790,12 +2790,15 @@
         </w:rPr>
       </w:pPr>
       <w:r>
+        <w:rPr>
+          <w:lang w:val="en-US"/>
+        </w:rPr>
         <w:lastRenderedPageBreak/>
         <w:drawing>
-          <wp:inline distT="0" distB="0" distL="0" distR="0" wp14:anchorId="225708FE" wp14:editId="27B7AE74">
-            <wp:extent cx="5731510" cy="2714625"/>
-            <wp:effectExtent l="0" t="0" r="2540" b="9525"/>
-            <wp:docPr id="1184333850" name="Рисунок 1" descr="Зображення, що містить текст, знімок екрана, Прямокутник, монітор"/>
+          <wp:inline distT="0" distB="0" distL="0" distR="0" wp14:anchorId="345821D0" wp14:editId="41B31301">
+            <wp:extent cx="5731510" cy="4892675"/>
+            <wp:effectExtent l="0" t="0" r="2540" b="3175"/>
+            <wp:docPr id="653298572" name="Рисунок 1" descr="Зображення, що містить схема, текст, знімок екрана, ряд&#10;&#10;Автоматично згенерований опис"/>
             <wp:cNvGraphicFramePr>
               <a:graphicFrameLocks xmlns:a="http://schemas.openxmlformats.org/drawingml/2006/main" noChangeAspect="1"/>
             </wp:cNvGraphicFramePr>
@@ -2803,91 +2806,11 @@
               <a:graphicData uri="http://schemas.openxmlformats.org/drawingml/2006/picture">
                 <pic:pic xmlns:pic="http://schemas.openxmlformats.org/drawingml/2006/picture">
                   <pic:nvPicPr>
-                    <pic:cNvPr id="1184333850" name="Рисунок 1" descr="Зображення, що містить текст, знімок екрана, Прямокутник, монітор"/>
-                    <pic:cNvPicPr>
-                      <a:picLocks noChangeAspect="1" noChangeArrowheads="1"/>
-                    </pic:cNvPicPr>
-                  </pic:nvPicPr>
-                  <pic:blipFill>
-                    <a:blip r:embed="rId6">
-                      <a:extLst>
-                        <a:ext uri="{28A0092B-C50C-407E-A947-70E740481C1C}">
-                          <a14:useLocalDpi xmlns:a14="http://schemas.microsoft.com/office/drawing/2010/main" val="0"/>
-                        </a:ext>
-                      </a:extLst>
-                    </a:blip>
-                    <a:srcRect/>
-                    <a:stretch>
-                      <a:fillRect/>
-                    </a:stretch>
-                  </pic:blipFill>
-                  <pic:spPr bwMode="auto">
-                    <a:xfrm>
-                      <a:off x="0" y="0"/>
-                      <a:ext cx="5731510" cy="2714625"/>
-                    </a:xfrm>
-                    <a:prstGeom prst="rect">
-                      <a:avLst/>
-                    </a:prstGeom>
-                    <a:noFill/>
-                    <a:ln>
-                      <a:noFill/>
-                    </a:ln>
-                  </pic:spPr>
-                </pic:pic>
-              </a:graphicData>
-            </a:graphic>
-          </wp:inline>
-        </w:drawing>
-      </w:r>
-    </w:p>
-    <w:p>
-      <w:pPr>
-        <w:pStyle w:val="IMG"/>
-      </w:pPr>
-      <w:r>
-        <w:rPr>
-          <w:lang w:val="en-US"/>
-        </w:rPr>
-        <w:t xml:space="preserve">GIF </w:t>
-      </w:r>
-      <w:r>
-        <w:t>Зображення 1.1 – Процес роботи з програмою</w:t>
-      </w:r>
-    </w:p>
-    <w:p>
-      <w:pPr>
-        <w:pStyle w:val="IMG"/>
-        <w:rPr>
-          <w:lang w:val="en-US"/>
-        </w:rPr>
-      </w:pPr>
-    </w:p>
-    <w:p>
-      <w:pPr>
-        <w:pStyle w:val="IMG"/>
-        <w:rPr>
-          <w:lang w:val="en-US"/>
-        </w:rPr>
-      </w:pPr>
-      <w:r>
-        <w:drawing>
-          <wp:inline distT="0" distB="0" distL="0" distR="0" wp14:anchorId="1FF11DC6" wp14:editId="7063D0F0">
-            <wp:extent cx="5731510" cy="2713355"/>
-            <wp:effectExtent l="0" t="0" r="2540" b="0"/>
-            <wp:docPr id="480297590" name="Рисунок 1" descr="Зображення, що містить текст, знімок екрана, програмне забезпечення, Операційна система&#10;&#10;Автоматично згенерований опис"/>
-            <wp:cNvGraphicFramePr>
-              <a:graphicFrameLocks xmlns:a="http://schemas.openxmlformats.org/drawingml/2006/main" noChangeAspect="1"/>
-            </wp:cNvGraphicFramePr>
-            <a:graphic xmlns:a="http://schemas.openxmlformats.org/drawingml/2006/main">
-              <a:graphicData uri="http://schemas.openxmlformats.org/drawingml/2006/picture">
-                <pic:pic xmlns:pic="http://schemas.openxmlformats.org/drawingml/2006/picture">
-                  <pic:nvPicPr>
-                    <pic:cNvPr id="480297590" name="Рисунок 1" descr="Зображення, що містить текст, знімок екрана, програмне забезпечення, Операційна система&#10;&#10;Автоматично згенерований опис"/>
+                    <pic:cNvPr id="653298572" name="Рисунок 1" descr="Зображення, що містить схема, текст, знімок екрана, ряд&#10;&#10;Автоматично згенерований опис"/>
                     <pic:cNvPicPr/>
                   </pic:nvPicPr>
                   <pic:blipFill>
-                    <a:blip r:embed="rId7"/>
+                    <a:blip r:embed="rId6"/>
                     <a:stretch>
                       <a:fillRect/>
                     </a:stretch>
@@ -2895,7 +2818,7 @@
                   <pic:spPr>
                     <a:xfrm>
                       <a:off x="0" y="0"/>
-                      <a:ext cx="5731510" cy="2713355"/>
+                      <a:ext cx="5731510" cy="4892675"/>
                     </a:xfrm>
                     <a:prstGeom prst="rect">
                       <a:avLst/>
@@ -2913,113 +2836,70 @@
         <w:pStyle w:val="IMG"/>
       </w:pPr>
       <w:r>
-        <w:t xml:space="preserve">Рисунок 1.1 – Початковий вигляд програми </w:t>
-      </w:r>
-    </w:p>
-    <w:p>
-      <w:pPr>
-        <w:pStyle w:val="IMG"/>
-      </w:pPr>
-    </w:p>
-    <w:p>
-      <w:pPr>
-        <w:pStyle w:val="IMG"/>
-      </w:pPr>
+        <w:t>Рисунок 1.</w:t>
+      </w:r>
+      <w:r>
+        <w:rPr>
+          <w:lang w:val="en-US"/>
+        </w:rPr>
+        <w:t xml:space="preserve">1 </w:t>
+      </w:r>
+      <w:r>
+        <w:t xml:space="preserve">– </w:t>
+      </w:r>
+      <w:r>
+        <w:t>Графік функції</w:t>
+      </w:r>
+    </w:p>
+    <w:p>
+      <w:pPr>
+        <w:pStyle w:val="P"/>
+        <w:rPr>
+          <w:lang w:val="en-US"/>
+        </w:rPr>
+      </w:pPr>
+    </w:p>
+    <w:p>
+      <w:pPr>
+        <w:pStyle w:val="H1"/>
+      </w:pPr>
+      <w:bookmarkStart w:id="6" w:name="_Toc180480388"/>
+      <w:r>
+        <w:rPr>
+          <w:lang w:val="en-US"/>
+        </w:rPr>
+        <w:t>Контрольні питання</w:t>
+      </w:r>
+      <w:bookmarkEnd w:id="6"/>
+    </w:p>
+    <w:p>
+      <w:pPr>
+        <w:pStyle w:val="P"/>
+      </w:pPr>
+    </w:p>
+    <w:p>
+      <w:pPr>
+        <w:pStyle w:val="P"/>
+      </w:pPr>
+      <w:r>
+        <w:t>Слава ІСУСУ ХРИСТУ</w:t>
+      </w:r>
+    </w:p>
+    <w:p>
+      <w:pPr>
+        <w:pStyle w:val="P"/>
+      </w:pPr>
+    </w:p>
+    <w:p>
+      <w:pPr>
+        <w:pStyle w:val="H2"/>
+        <w:rPr>
+          <w:lang w:val="en-US"/>
+        </w:rPr>
+      </w:pPr>
+      <w:bookmarkStart w:id="7" w:name="_Toc180480389"/>
       <w:r>
         <w:lastRenderedPageBreak/>
-        <w:drawing>
-          <wp:inline distT="0" distB="0" distL="0" distR="0" wp14:anchorId="4A034245" wp14:editId="02543DD6">
-            <wp:extent cx="5731510" cy="2713355"/>
-            <wp:effectExtent l="0" t="0" r="2540" b="0"/>
-            <wp:docPr id="496133374" name="Рисунок 1" descr="Зображення, що містить знімок екрана, текст, квадрат, Барвистість&#10;&#10;Автоматично згенерований опис"/>
-            <wp:cNvGraphicFramePr>
-              <a:graphicFrameLocks xmlns:a="http://schemas.openxmlformats.org/drawingml/2006/main" noChangeAspect="1"/>
-            </wp:cNvGraphicFramePr>
-            <a:graphic xmlns:a="http://schemas.openxmlformats.org/drawingml/2006/main">
-              <a:graphicData uri="http://schemas.openxmlformats.org/drawingml/2006/picture">
-                <pic:pic xmlns:pic="http://schemas.openxmlformats.org/drawingml/2006/picture">
-                  <pic:nvPicPr>
-                    <pic:cNvPr id="496133374" name="Рисунок 1" descr="Зображення, що містить знімок екрана, текст, квадрат, Барвистість&#10;&#10;Автоматично згенерований опис"/>
-                    <pic:cNvPicPr/>
-                  </pic:nvPicPr>
-                  <pic:blipFill>
-                    <a:blip r:embed="rId8"/>
-                    <a:stretch>
-                      <a:fillRect/>
-                    </a:stretch>
-                  </pic:blipFill>
-                  <pic:spPr>
-                    <a:xfrm>
-                      <a:off x="0" y="0"/>
-                      <a:ext cx="5731510" cy="2713355"/>
-                    </a:xfrm>
-                    <a:prstGeom prst="rect">
-                      <a:avLst/>
-                    </a:prstGeom>
-                  </pic:spPr>
-                </pic:pic>
-              </a:graphicData>
-            </a:graphic>
-          </wp:inline>
-        </w:drawing>
-      </w:r>
-    </w:p>
-    <w:p>
-      <w:pPr>
-        <w:pStyle w:val="IMG"/>
-      </w:pPr>
-      <w:r>
-        <w:t>Рисунок 1.2 – Вигляд програми в користуванні</w:t>
-      </w:r>
-    </w:p>
-    <w:p>
-      <w:pPr>
-        <w:pStyle w:val="P"/>
-        <w:rPr>
-          <w:lang w:val="en-US"/>
-        </w:rPr>
-      </w:pPr>
-    </w:p>
-    <w:p>
-      <w:pPr>
-        <w:pStyle w:val="H1"/>
-      </w:pPr>
-      <w:bookmarkStart w:id="6" w:name="_Toc180480388"/>
-      <w:r>
-        <w:rPr>
-          <w:lang w:val="en-US"/>
-        </w:rPr>
-        <w:t>Контрольні питання</w:t>
-      </w:r>
-      <w:bookmarkEnd w:id="6"/>
-    </w:p>
-    <w:p>
-      <w:pPr>
-        <w:pStyle w:val="P"/>
-      </w:pPr>
-    </w:p>
-    <w:p>
-      <w:pPr>
-        <w:pStyle w:val="P"/>
-      </w:pPr>
-      <w:r>
-        <w:t>Слава ІСУСУ ХРИСТУ</w:t>
-      </w:r>
-    </w:p>
-    <w:p>
-      <w:pPr>
-        <w:pStyle w:val="P"/>
-      </w:pPr>
-    </w:p>
-    <w:p>
-      <w:pPr>
-        <w:pStyle w:val="H2"/>
-        <w:rPr>
-          <w:lang w:val="en-US"/>
-        </w:rPr>
-      </w:pPr>
-      <w:bookmarkStart w:id="7" w:name="_Toc180480389"/>
-      <w:r>
         <w:t xml:space="preserve">Засоби бібліотеки </w:t>
       </w:r>
       <w:r>

</xml_diff>